<commit_message>
Fixed Database In Proposal
</commit_message>
<xml_diff>
--- a/DECONSTRUCTORS_PROJECT_PROPOSAL.docx
+++ b/DECONSTRUCTORS_PROJECT_PROPOSAL.docx
@@ -5965,30 +5965,19 @@
         <w:ind w:left="360"/>
         <w:rPr>
           <w:rFonts w:cstheme="minorHAnsi"/>
-          <w:color w:val="000000" w:themeColor="text1"/>
-          <w:sz w:val="24"/>
-          <w:szCs w:val="24"/>
-        </w:rPr>
-      </w:pPr>
-      <w:r>
-        <w:rPr>
-          <w:rFonts w:cstheme="minorHAnsi"/>
-          <w:color w:val="000000" w:themeColor="text1"/>
-          <w:sz w:val="24"/>
-          <w:szCs w:val="24"/>
-        </w:rPr>
-        <w:t xml:space="preserve">All documentation for the product will be provided alongside the </w:t>
-      </w:r>
-      <w:bookmarkStart w:id="15" w:name="_GoBack"/>
-      <w:bookmarkEnd w:id="15"/>
-      <w:r>
-        <w:rPr>
-          <w:rFonts w:cstheme="minorHAnsi"/>
-          <w:color w:val="000000" w:themeColor="text1"/>
-          <w:sz w:val="24"/>
-          <w:szCs w:val="24"/>
-        </w:rPr>
-        <w:t xml:space="preserve">app at </w:t>
+          <w:color w:val="595959" w:themeColor="text1" w:themeTint="A6"/>
+          <w:sz w:val="24"/>
+          <w:szCs w:val="24"/>
+        </w:rPr>
+      </w:pPr>
+      <w:r>
+        <w:rPr>
+          <w:rFonts w:cstheme="minorHAnsi"/>
+          <w:color w:val="000000" w:themeColor="text1"/>
+          <w:sz w:val="24"/>
+          <w:szCs w:val="24"/>
+        </w:rPr>
+        <w:t xml:space="preserve">All documentation for the product will be provided alongside the app at </w:t>
       </w:r>
       <w:r>
         <w:rPr>
@@ -6002,22 +5991,8 @@
         </w:rPr>
         <w:t>.</w:t>
       </w:r>
-    </w:p>
-    <w:p>
-      <w:pPr>
-        <w:pStyle w:val="ListParagraph"/>
-        <w:spacing w:after="0"/>
-        <w:ind w:left="1008"/>
-        <w:rPr>
-          <w:rFonts w:cstheme="minorHAnsi"/>
-          <w:color w:val="595959" w:themeColor="text1" w:themeTint="A6"/>
-          <w:sz w:val="24"/>
-          <w:szCs w:val="24"/>
-        </w:rPr>
-      </w:pPr>
-    </w:p>
-    <w:p>
-      <w:pPr>
+      <w:bookmarkStart w:id="15" w:name="_Toc23072013"/>
+      <w:r>
         <w:rPr>
           <w:rFonts w:cstheme="minorHAnsi"/>
           <w:b/>
@@ -6026,9 +6001,18 @@
           <w:sz w:val="28"/>
           <w:szCs w:val="28"/>
         </w:rPr>
-      </w:pPr>
-      <w:bookmarkStart w:id="16" w:name="_Toc23072013"/>
-      <w:r>
+        <w:br w:type="page"/>
+      </w:r>
+    </w:p>
+    <w:p>
+      <w:pPr>
+        <w:pStyle w:val="ListParagraph"/>
+        <w:numPr>
+          <w:ilvl w:val="1"/>
+          <w:numId w:val="8"/>
+        </w:numPr>
+        <w:spacing w:after="0"/>
+        <w:outlineLvl w:val="1"/>
         <w:rPr>
           <w:rFonts w:cstheme="minorHAnsi"/>
           <w:b/>
@@ -6037,18 +6021,8 @@
           <w:sz w:val="28"/>
           <w:szCs w:val="28"/>
         </w:rPr>
-        <w:br w:type="page"/>
-      </w:r>
-    </w:p>
-    <w:p>
-      <w:pPr>
-        <w:pStyle w:val="ListParagraph"/>
-        <w:numPr>
-          <w:ilvl w:val="1"/>
-          <w:numId w:val="8"/>
-        </w:numPr>
-        <w:spacing w:after="0"/>
-        <w:outlineLvl w:val="1"/>
+      </w:pPr>
+      <w:r>
         <w:rPr>
           <w:rFonts w:cstheme="minorHAnsi"/>
           <w:b/>
@@ -6057,8 +6031,51 @@
           <w:sz w:val="28"/>
           <w:szCs w:val="28"/>
         </w:rPr>
-      </w:pPr>
-      <w:r>
+        <w:lastRenderedPageBreak/>
+        <w:t>CUSTOMER RESPONSIBILITY</w:t>
+      </w:r>
+      <w:bookmarkEnd w:id="15"/>
+    </w:p>
+    <w:p>
+      <w:pPr>
+        <w:spacing w:after="0"/>
+        <w:ind w:left="360"/>
+        <w:rPr>
+          <w:rFonts w:cstheme="minorHAnsi"/>
+          <w:color w:val="000000" w:themeColor="text1"/>
+          <w:sz w:val="24"/>
+          <w:szCs w:val="24"/>
+        </w:rPr>
+      </w:pPr>
+      <w:r>
+        <w:rPr>
+          <w:rFonts w:cstheme="minorHAnsi"/>
+          <w:color w:val="000000" w:themeColor="text1"/>
+          <w:sz w:val="24"/>
+          <w:szCs w:val="24"/>
+        </w:rPr>
+        <w:t>The customer will be responsible for providing their mobile device and access to an internet connection.</w:t>
+      </w:r>
+    </w:p>
+    <w:p>
+      <w:pPr>
+        <w:rPr>
+          <w:rFonts w:cstheme="minorHAnsi"/>
+          <w:color w:val="595959" w:themeColor="text1" w:themeTint="A6"/>
+          <w:sz w:val="24"/>
+          <w:szCs w:val="24"/>
+        </w:rPr>
+      </w:pPr>
+    </w:p>
+    <w:p>
+      <w:pPr>
+        <w:pStyle w:val="ListParagraph"/>
+        <w:numPr>
+          <w:ilvl w:val="1"/>
+          <w:numId w:val="8"/>
+        </w:numPr>
+        <w:spacing w:after="0"/>
+        <w:outlineLvl w:val="1"/>
         <w:rPr>
           <w:rFonts w:cstheme="minorHAnsi"/>
           <w:b/>
@@ -6067,51 +6084,9 @@
           <w:sz w:val="28"/>
           <w:szCs w:val="28"/>
         </w:rPr>
-        <w:lastRenderedPageBreak/>
-        <w:t>CUSTOMER RESPONSIBILITY</w:t>
-      </w:r>
-      <w:bookmarkEnd w:id="16"/>
-    </w:p>
-    <w:p>
-      <w:pPr>
-        <w:spacing w:after="0"/>
-        <w:ind w:left="360"/>
-        <w:rPr>
-          <w:rFonts w:cstheme="minorHAnsi"/>
-          <w:color w:val="000000" w:themeColor="text1"/>
-          <w:sz w:val="24"/>
-          <w:szCs w:val="24"/>
-        </w:rPr>
-      </w:pPr>
-      <w:r>
-        <w:rPr>
-          <w:rFonts w:cstheme="minorHAnsi"/>
-          <w:color w:val="000000" w:themeColor="text1"/>
-          <w:sz w:val="24"/>
-          <w:szCs w:val="24"/>
-        </w:rPr>
-        <w:t>The customer will be responsible for providing their mobile device and access to an internet connection.</w:t>
-      </w:r>
-    </w:p>
-    <w:p>
-      <w:pPr>
-        <w:rPr>
-          <w:rFonts w:cstheme="minorHAnsi"/>
-          <w:color w:val="595959" w:themeColor="text1" w:themeTint="A6"/>
-          <w:sz w:val="24"/>
-          <w:szCs w:val="24"/>
-        </w:rPr>
-      </w:pPr>
-    </w:p>
-    <w:p>
-      <w:pPr>
-        <w:pStyle w:val="ListParagraph"/>
-        <w:numPr>
-          <w:ilvl w:val="1"/>
-          <w:numId w:val="8"/>
-        </w:numPr>
-        <w:spacing w:after="0"/>
-        <w:outlineLvl w:val="1"/>
+      </w:pPr>
+      <w:bookmarkStart w:id="16" w:name="_Toc23072014"/>
+      <w:r>
         <w:rPr>
           <w:rFonts w:cstheme="minorHAnsi"/>
           <w:b/>
@@ -6120,9 +6095,53 @@
           <w:sz w:val="28"/>
           <w:szCs w:val="28"/>
         </w:rPr>
-      </w:pPr>
-      <w:bookmarkStart w:id="17" w:name="_Toc23072014"/>
-      <w:r>
+        <w:t>SOFTWARE ACQUISITION</w:t>
+      </w:r>
+      <w:bookmarkEnd w:id="16"/>
+    </w:p>
+    <w:p>
+      <w:pPr>
+        <w:spacing w:after="0"/>
+        <w:ind w:left="360"/>
+        <w:rPr>
+          <w:rFonts w:cstheme="minorHAnsi"/>
+          <w:color w:val="000000" w:themeColor="text1"/>
+          <w:sz w:val="24"/>
+          <w:szCs w:val="24"/>
+        </w:rPr>
+      </w:pPr>
+      <w:r>
+        <w:rPr>
+          <w:rFonts w:cstheme="minorHAnsi"/>
+          <w:color w:val="000000" w:themeColor="text1"/>
+          <w:sz w:val="24"/>
+          <w:szCs w:val="24"/>
+        </w:rPr>
+        <w:t>The latest version of the product will be available at the GitHub address, throughout the product’s development.</w:t>
+      </w:r>
+    </w:p>
+    <w:p>
+      <w:pPr>
+        <w:pStyle w:val="ListParagraph"/>
+        <w:spacing w:after="0"/>
+        <w:ind w:left="1008"/>
+        <w:rPr>
+          <w:rFonts w:cstheme="minorHAnsi"/>
+          <w:color w:val="595959" w:themeColor="text1" w:themeTint="A6"/>
+          <w:sz w:val="24"/>
+          <w:szCs w:val="24"/>
+        </w:rPr>
+      </w:pPr>
+    </w:p>
+    <w:p>
+      <w:pPr>
+        <w:pStyle w:val="ListParagraph"/>
+        <w:numPr>
+          <w:ilvl w:val="1"/>
+          <w:numId w:val="8"/>
+        </w:numPr>
+        <w:spacing w:after="0"/>
+        <w:outlineLvl w:val="1"/>
         <w:rPr>
           <w:rFonts w:cstheme="minorHAnsi"/>
           <w:b/>
@@ -6131,53 +6150,9 @@
           <w:sz w:val="28"/>
           <w:szCs w:val="28"/>
         </w:rPr>
-        <w:t>SOFTWARE ACQUISITION</w:t>
-      </w:r>
-      <w:bookmarkEnd w:id="17"/>
-    </w:p>
-    <w:p>
-      <w:pPr>
-        <w:spacing w:after="0"/>
-        <w:ind w:left="360"/>
-        <w:rPr>
-          <w:rFonts w:cstheme="minorHAnsi"/>
-          <w:color w:val="000000" w:themeColor="text1"/>
-          <w:sz w:val="24"/>
-          <w:szCs w:val="24"/>
-        </w:rPr>
-      </w:pPr>
-      <w:r>
-        <w:rPr>
-          <w:rFonts w:cstheme="minorHAnsi"/>
-          <w:color w:val="000000" w:themeColor="text1"/>
-          <w:sz w:val="24"/>
-          <w:szCs w:val="24"/>
-        </w:rPr>
-        <w:t>The latest version of the product will be available at the GitHub address, throughout the product’s development.</w:t>
-      </w:r>
-    </w:p>
-    <w:p>
-      <w:pPr>
-        <w:pStyle w:val="ListParagraph"/>
-        <w:spacing w:after="0"/>
-        <w:ind w:left="1008"/>
-        <w:rPr>
-          <w:rFonts w:cstheme="minorHAnsi"/>
-          <w:color w:val="595959" w:themeColor="text1" w:themeTint="A6"/>
-          <w:sz w:val="24"/>
-          <w:szCs w:val="24"/>
-        </w:rPr>
-      </w:pPr>
-    </w:p>
-    <w:p>
-      <w:pPr>
-        <w:pStyle w:val="ListParagraph"/>
-        <w:numPr>
-          <w:ilvl w:val="1"/>
-          <w:numId w:val="8"/>
-        </w:numPr>
-        <w:spacing w:after="0"/>
-        <w:outlineLvl w:val="1"/>
+      </w:pPr>
+      <w:bookmarkStart w:id="17" w:name="_Toc23072015"/>
+      <w:r>
         <w:rPr>
           <w:rFonts w:cstheme="minorHAnsi"/>
           <w:b/>
@@ -6186,9 +6161,52 @@
           <w:sz w:val="28"/>
           <w:szCs w:val="28"/>
         </w:rPr>
-      </w:pPr>
-      <w:bookmarkStart w:id="18" w:name="_Toc23072015"/>
-      <w:r>
+        <w:t>PROJECT RISKS</w:t>
+      </w:r>
+      <w:bookmarkEnd w:id="17"/>
+    </w:p>
+    <w:p>
+      <w:pPr>
+        <w:spacing w:after="0"/>
+        <w:ind w:left="360"/>
+        <w:rPr>
+          <w:rFonts w:cstheme="minorHAnsi"/>
+          <w:color w:val="000000" w:themeColor="text1"/>
+          <w:sz w:val="24"/>
+          <w:szCs w:val="24"/>
+        </w:rPr>
+      </w:pPr>
+      <w:r>
+        <w:rPr>
+          <w:rFonts w:cstheme="minorHAnsi"/>
+          <w:color w:val="000000" w:themeColor="text1"/>
+          <w:sz w:val="24"/>
+          <w:szCs w:val="24"/>
+        </w:rPr>
+        <w:t>The risks associated with this project include the following: learning a new programming language (Kotlin), finding suitable API’s, managing time, managing workloads, and navigating the agile workflow.</w:t>
+      </w:r>
+    </w:p>
+    <w:p>
+      <w:pPr>
+        <w:rPr>
+          <w:rFonts w:cstheme="minorHAnsi"/>
+          <w:b/>
+          <w:bCs/>
+          <w:color w:val="595959" w:themeColor="text1" w:themeTint="A6"/>
+          <w:sz w:val="24"/>
+          <w:szCs w:val="24"/>
+        </w:rPr>
+      </w:pPr>
+    </w:p>
+    <w:p>
+      <w:pPr>
+        <w:pStyle w:val="ListParagraph"/>
+        <w:numPr>
+          <w:ilvl w:val="1"/>
+          <w:numId w:val="8"/>
+        </w:numPr>
+        <w:spacing w:after="0"/>
+        <w:outlineLvl w:val="1"/>
         <w:rPr>
           <w:rFonts w:cstheme="minorHAnsi"/>
           <w:b/>
@@ -6197,52 +6215,9 @@
           <w:sz w:val="28"/>
           <w:szCs w:val="28"/>
         </w:rPr>
-        <w:t>PROJECT RISKS</w:t>
-      </w:r>
-      <w:bookmarkEnd w:id="18"/>
-    </w:p>
-    <w:p>
-      <w:pPr>
-        <w:spacing w:after="0"/>
-        <w:ind w:left="360"/>
-        <w:rPr>
-          <w:rFonts w:cstheme="minorHAnsi"/>
-          <w:color w:val="000000" w:themeColor="text1"/>
-          <w:sz w:val="24"/>
-          <w:szCs w:val="24"/>
-        </w:rPr>
-      </w:pPr>
-      <w:r>
-        <w:rPr>
-          <w:rFonts w:cstheme="minorHAnsi"/>
-          <w:color w:val="000000" w:themeColor="text1"/>
-          <w:sz w:val="24"/>
-          <w:szCs w:val="24"/>
-        </w:rPr>
-        <w:t>The risks associated with this project include the following: learning a new programming language (Kotlin), finding suitable API’s, managing time, managing workloads, and navigating the agile workflow.</w:t>
-      </w:r>
-    </w:p>
-    <w:p>
-      <w:pPr>
-        <w:rPr>
-          <w:rFonts w:cstheme="minorHAnsi"/>
-          <w:b/>
-          <w:bCs/>
-          <w:color w:val="595959" w:themeColor="text1" w:themeTint="A6"/>
-          <w:sz w:val="24"/>
-          <w:szCs w:val="24"/>
-        </w:rPr>
-      </w:pPr>
-    </w:p>
-    <w:p>
-      <w:pPr>
-        <w:pStyle w:val="ListParagraph"/>
-        <w:numPr>
-          <w:ilvl w:val="1"/>
-          <w:numId w:val="8"/>
-        </w:numPr>
-        <w:spacing w:after="0"/>
-        <w:outlineLvl w:val="1"/>
+      </w:pPr>
+      <w:bookmarkStart w:id="18" w:name="_Toc23072016"/>
+      <w:r>
         <w:rPr>
           <w:rFonts w:cstheme="minorHAnsi"/>
           <w:b/>
@@ -6251,9 +6226,267 @@
           <w:sz w:val="28"/>
           <w:szCs w:val="28"/>
         </w:rPr>
-      </w:pPr>
-      <w:bookmarkStart w:id="19" w:name="_Toc23072016"/>
-      <w:r>
+        <w:t>STATUS REPORTING</w:t>
+      </w:r>
+      <w:bookmarkEnd w:id="18"/>
+    </w:p>
+    <w:p>
+      <w:pPr>
+        <w:pStyle w:val="ListParagraph"/>
+        <w:spacing w:after="0"/>
+        <w:ind w:left="432"/>
+        <w:rPr>
+          <w:rFonts w:cstheme="minorHAnsi"/>
+          <w:color w:val="000000" w:themeColor="text1"/>
+          <w:sz w:val="24"/>
+          <w:szCs w:val="24"/>
+        </w:rPr>
+      </w:pPr>
+      <w:r>
+        <w:rPr>
+          <w:rFonts w:cstheme="minorHAnsi"/>
+          <w:color w:val="000000" w:themeColor="text1"/>
+          <w:sz w:val="24"/>
+          <w:szCs w:val="24"/>
+        </w:rPr>
+        <w:t xml:space="preserve">Once per week, Kacey Balabin, </w:t>
+      </w:r>
+      <w:proofErr w:type="spellStart"/>
+      <w:r>
+        <w:rPr>
+          <w:rFonts w:cstheme="minorHAnsi"/>
+          <w:color w:val="000000" w:themeColor="text1"/>
+          <w:sz w:val="24"/>
+          <w:szCs w:val="24"/>
+        </w:rPr>
+        <w:t>Ji</w:t>
+      </w:r>
+      <w:r>
+        <w:rPr>
+          <w:rFonts w:cstheme="minorHAnsi"/>
+          <w:color w:val="000000" w:themeColor="text1"/>
+          <w:sz w:val="24"/>
+          <w:szCs w:val="24"/>
+        </w:rPr>
+        <w:t>h</w:t>
+      </w:r>
+      <w:r>
+        <w:rPr>
+          <w:rFonts w:cstheme="minorHAnsi"/>
+          <w:color w:val="000000" w:themeColor="text1"/>
+          <w:sz w:val="24"/>
+          <w:szCs w:val="24"/>
+        </w:rPr>
+        <w:t>yuk</w:t>
+      </w:r>
+      <w:proofErr w:type="spellEnd"/>
+      <w:r>
+        <w:rPr>
+          <w:rFonts w:cstheme="minorHAnsi"/>
+          <w:color w:val="000000" w:themeColor="text1"/>
+          <w:sz w:val="24"/>
+          <w:szCs w:val="24"/>
+        </w:rPr>
+        <w:t xml:space="preserve"> Chung, Jared Glasser, Michael Remley, Codey Winslow (the Deconstructors) will meet with Todd Breedlove to report on the project’s progress. Items to discuss include:</w:t>
+      </w:r>
+    </w:p>
+    <w:p>
+      <w:pPr>
+        <w:pStyle w:val="ListParagraph"/>
+        <w:numPr>
+          <w:ilvl w:val="2"/>
+          <w:numId w:val="8"/>
+        </w:numPr>
+        <w:spacing w:after="0"/>
+        <w:rPr>
+          <w:rFonts w:cstheme="minorHAnsi"/>
+          <w:color w:val="000000" w:themeColor="text1"/>
+          <w:sz w:val="24"/>
+          <w:szCs w:val="24"/>
+        </w:rPr>
+      </w:pPr>
+      <w:r>
+        <w:rPr>
+          <w:rFonts w:cstheme="minorHAnsi"/>
+          <w:color w:val="000000" w:themeColor="text1"/>
+          <w:sz w:val="24"/>
+          <w:szCs w:val="24"/>
+        </w:rPr>
+        <w:t xml:space="preserve">Progress on </w:t>
+      </w:r>
+      <w:r>
+        <w:rPr>
+          <w:rFonts w:cstheme="minorHAnsi"/>
+          <w:color w:val="000000" w:themeColor="text1"/>
+          <w:sz w:val="24"/>
+          <w:szCs w:val="24"/>
+        </w:rPr>
+        <w:t xml:space="preserve">the </w:t>
+      </w:r>
+      <w:r>
+        <w:rPr>
+          <w:rFonts w:cstheme="minorHAnsi"/>
+          <w:color w:val="000000" w:themeColor="text1"/>
+          <w:sz w:val="24"/>
+          <w:szCs w:val="24"/>
+        </w:rPr>
+        <w:t>current sprint</w:t>
+      </w:r>
+    </w:p>
+    <w:p>
+      <w:pPr>
+        <w:pStyle w:val="ListParagraph"/>
+        <w:numPr>
+          <w:ilvl w:val="2"/>
+          <w:numId w:val="8"/>
+        </w:numPr>
+        <w:spacing w:after="0"/>
+        <w:rPr>
+          <w:rFonts w:cstheme="minorHAnsi"/>
+          <w:color w:val="000000" w:themeColor="text1"/>
+          <w:sz w:val="24"/>
+          <w:szCs w:val="24"/>
+        </w:rPr>
+      </w:pPr>
+      <w:r>
+        <w:rPr>
+          <w:rFonts w:cstheme="minorHAnsi"/>
+          <w:color w:val="000000" w:themeColor="text1"/>
+          <w:sz w:val="24"/>
+          <w:szCs w:val="24"/>
+        </w:rPr>
+        <w:t>Future sprints</w:t>
+      </w:r>
+    </w:p>
+    <w:p>
+      <w:pPr>
+        <w:pStyle w:val="ListParagraph"/>
+        <w:numPr>
+          <w:ilvl w:val="2"/>
+          <w:numId w:val="8"/>
+        </w:numPr>
+        <w:spacing w:after="0"/>
+        <w:rPr>
+          <w:rFonts w:cstheme="minorHAnsi"/>
+          <w:color w:val="000000" w:themeColor="text1"/>
+          <w:sz w:val="24"/>
+          <w:szCs w:val="24"/>
+        </w:rPr>
+      </w:pPr>
+      <w:r>
+        <w:rPr>
+          <w:rFonts w:cstheme="minorHAnsi"/>
+          <w:color w:val="000000" w:themeColor="text1"/>
+          <w:sz w:val="24"/>
+          <w:szCs w:val="24"/>
+        </w:rPr>
+        <w:t>Individual performance reports</w:t>
+      </w:r>
+    </w:p>
+    <w:p>
+      <w:pPr>
+        <w:pStyle w:val="ListParagraph"/>
+        <w:numPr>
+          <w:ilvl w:val="2"/>
+          <w:numId w:val="8"/>
+        </w:numPr>
+        <w:spacing w:after="0"/>
+        <w:rPr>
+          <w:rFonts w:cstheme="minorHAnsi"/>
+          <w:sz w:val="24"/>
+          <w:szCs w:val="24"/>
+        </w:rPr>
+      </w:pPr>
+      <w:r>
+        <w:rPr>
+          <w:rFonts w:cstheme="minorHAnsi"/>
+          <w:sz w:val="24"/>
+          <w:szCs w:val="24"/>
+        </w:rPr>
+        <w:t>Identify problems/risks and discuss how to mitigate or remove them.</w:t>
+      </w:r>
+    </w:p>
+    <w:p>
+      <w:pPr>
+        <w:spacing w:after="0"/>
+        <w:rPr>
+          <w:rFonts w:cstheme="minorHAnsi"/>
+          <w:color w:val="595959" w:themeColor="text1" w:themeTint="A6"/>
+          <w:sz w:val="24"/>
+          <w:szCs w:val="24"/>
+        </w:rPr>
+      </w:pPr>
+    </w:p>
+    <w:p>
+      <w:pPr>
+        <w:rPr>
+          <w:rFonts w:ascii="Franklin Gothic Heavy" w:hAnsi="Franklin Gothic Heavy" w:cs="Aharoni"/>
+          <w:color w:val="70AD47" w:themeColor="accent6"/>
+          <w:sz w:val="40"/>
+          <w:szCs w:val="40"/>
+        </w:rPr>
+      </w:pPr>
+      <w:bookmarkStart w:id="19" w:name="_Toc23072017"/>
+      <w:r>
+        <w:rPr>
+          <w:rFonts w:ascii="Franklin Gothic Heavy" w:hAnsi="Franklin Gothic Heavy" w:cs="Aharoni"/>
+          <w:color w:val="70AD47" w:themeColor="accent6"/>
+          <w:sz w:val="40"/>
+          <w:szCs w:val="40"/>
+        </w:rPr>
+        <w:br w:type="page"/>
+      </w:r>
+    </w:p>
+    <w:p>
+      <w:pPr>
+        <w:pStyle w:val="ListParagraph"/>
+        <w:numPr>
+          <w:ilvl w:val="0"/>
+          <w:numId w:val="8"/>
+        </w:numPr>
+        <w:spacing w:after="0"/>
+        <w:outlineLvl w:val="0"/>
+        <w:rPr>
+          <w:rFonts w:ascii="Franklin Gothic Heavy" w:hAnsi="Franklin Gothic Heavy" w:cs="Aharoni"/>
+          <w:color w:val="70AD47" w:themeColor="accent6"/>
+          <w:sz w:val="40"/>
+          <w:szCs w:val="40"/>
+        </w:rPr>
+      </w:pPr>
+      <w:r>
+        <w:rPr>
+          <w:rFonts w:ascii="Franklin Gothic Heavy" w:hAnsi="Franklin Gothic Heavy" w:cs="Aharoni"/>
+          <w:color w:val="70AD47" w:themeColor="accent6"/>
+          <w:sz w:val="40"/>
+          <w:szCs w:val="40"/>
+        </w:rPr>
+        <w:lastRenderedPageBreak/>
+        <w:t>SYSTEM GENERAL DESCRIPTION</w:t>
+      </w:r>
+      <w:bookmarkEnd w:id="19"/>
+    </w:p>
+    <w:p>
+      <w:pPr>
+        <w:pStyle w:val="ListParagraph"/>
+        <w:spacing w:after="0"/>
+        <w:ind w:left="360"/>
+        <w:rPr>
+          <w:rFonts w:ascii="Franklin Gothic Heavy" w:hAnsi="Franklin Gothic Heavy" w:cs="Aharoni"/>
+          <w:color w:val="595959" w:themeColor="text1" w:themeTint="A6"/>
+          <w:sz w:val="24"/>
+          <w:szCs w:val="24"/>
+        </w:rPr>
+      </w:pPr>
+    </w:p>
+    <w:p>
+      <w:pPr>
+        <w:pStyle w:val="ListParagraph"/>
+        <w:numPr>
+          <w:ilvl w:val="1"/>
+          <w:numId w:val="3"/>
+        </w:numPr>
+        <w:spacing w:after="0"/>
+        <w:outlineLvl w:val="1"/>
         <w:rPr>
           <w:rFonts w:cstheme="minorHAnsi"/>
           <w:b/>
@@ -6262,267 +6495,10 @@
           <w:sz w:val="28"/>
           <w:szCs w:val="28"/>
         </w:rPr>
-        <w:t>STATUS REPORTING</w:t>
-      </w:r>
-      <w:bookmarkEnd w:id="19"/>
-    </w:p>
-    <w:p>
-      <w:pPr>
-        <w:pStyle w:val="ListParagraph"/>
-        <w:spacing w:after="0"/>
-        <w:ind w:left="432"/>
-        <w:rPr>
-          <w:rFonts w:cstheme="minorHAnsi"/>
-          <w:color w:val="000000" w:themeColor="text1"/>
-          <w:sz w:val="24"/>
-          <w:szCs w:val="24"/>
-        </w:rPr>
-      </w:pPr>
-      <w:r>
-        <w:rPr>
-          <w:rFonts w:cstheme="minorHAnsi"/>
-          <w:color w:val="000000" w:themeColor="text1"/>
-          <w:sz w:val="24"/>
-          <w:szCs w:val="24"/>
-        </w:rPr>
-        <w:t xml:space="preserve">Once per week, Kacey Balabin, </w:t>
-      </w:r>
-      <w:proofErr w:type="spellStart"/>
-      <w:r>
-        <w:rPr>
-          <w:rFonts w:cstheme="minorHAnsi"/>
-          <w:color w:val="000000" w:themeColor="text1"/>
-          <w:sz w:val="24"/>
-          <w:szCs w:val="24"/>
-        </w:rPr>
-        <w:t>Ji</w:t>
-      </w:r>
-      <w:r>
-        <w:rPr>
-          <w:rFonts w:cstheme="minorHAnsi"/>
-          <w:color w:val="000000" w:themeColor="text1"/>
-          <w:sz w:val="24"/>
-          <w:szCs w:val="24"/>
-        </w:rPr>
-        <w:t>h</w:t>
-      </w:r>
-      <w:r>
-        <w:rPr>
-          <w:rFonts w:cstheme="minorHAnsi"/>
-          <w:color w:val="000000" w:themeColor="text1"/>
-          <w:sz w:val="24"/>
-          <w:szCs w:val="24"/>
-        </w:rPr>
-        <w:t>yuk</w:t>
-      </w:r>
-      <w:proofErr w:type="spellEnd"/>
-      <w:r>
-        <w:rPr>
-          <w:rFonts w:cstheme="minorHAnsi"/>
-          <w:color w:val="000000" w:themeColor="text1"/>
-          <w:sz w:val="24"/>
-          <w:szCs w:val="24"/>
-        </w:rPr>
-        <w:t xml:space="preserve"> Chung, Jared Glasser, Michael Remley, Codey Winslow (the Deconstructors) will meet with Todd Breedlove to report on the project’s progress. Items to discuss include:</w:t>
-      </w:r>
-    </w:p>
-    <w:p>
-      <w:pPr>
-        <w:pStyle w:val="ListParagraph"/>
-        <w:numPr>
-          <w:ilvl w:val="2"/>
-          <w:numId w:val="8"/>
-        </w:numPr>
-        <w:spacing w:after="0"/>
-        <w:rPr>
-          <w:rFonts w:cstheme="minorHAnsi"/>
-          <w:color w:val="000000" w:themeColor="text1"/>
-          <w:sz w:val="24"/>
-          <w:szCs w:val="24"/>
-        </w:rPr>
-      </w:pPr>
-      <w:r>
-        <w:rPr>
-          <w:rFonts w:cstheme="minorHAnsi"/>
-          <w:color w:val="000000" w:themeColor="text1"/>
-          <w:sz w:val="24"/>
-          <w:szCs w:val="24"/>
-        </w:rPr>
-        <w:t xml:space="preserve">Progress on </w:t>
-      </w:r>
-      <w:r>
-        <w:rPr>
-          <w:rFonts w:cstheme="minorHAnsi"/>
-          <w:color w:val="000000" w:themeColor="text1"/>
-          <w:sz w:val="24"/>
-          <w:szCs w:val="24"/>
-        </w:rPr>
-        <w:t xml:space="preserve">the </w:t>
-      </w:r>
-      <w:r>
-        <w:rPr>
-          <w:rFonts w:cstheme="minorHAnsi"/>
-          <w:color w:val="000000" w:themeColor="text1"/>
-          <w:sz w:val="24"/>
-          <w:szCs w:val="24"/>
-        </w:rPr>
-        <w:t>current sprint</w:t>
-      </w:r>
-    </w:p>
-    <w:p>
-      <w:pPr>
-        <w:pStyle w:val="ListParagraph"/>
-        <w:numPr>
-          <w:ilvl w:val="2"/>
-          <w:numId w:val="8"/>
-        </w:numPr>
-        <w:spacing w:after="0"/>
-        <w:rPr>
-          <w:rFonts w:cstheme="minorHAnsi"/>
-          <w:color w:val="000000" w:themeColor="text1"/>
-          <w:sz w:val="24"/>
-          <w:szCs w:val="24"/>
-        </w:rPr>
-      </w:pPr>
-      <w:r>
-        <w:rPr>
-          <w:rFonts w:cstheme="minorHAnsi"/>
-          <w:color w:val="000000" w:themeColor="text1"/>
-          <w:sz w:val="24"/>
-          <w:szCs w:val="24"/>
-        </w:rPr>
-        <w:t>Future sprints</w:t>
-      </w:r>
-    </w:p>
-    <w:p>
-      <w:pPr>
-        <w:pStyle w:val="ListParagraph"/>
-        <w:numPr>
-          <w:ilvl w:val="2"/>
-          <w:numId w:val="8"/>
-        </w:numPr>
-        <w:spacing w:after="0"/>
-        <w:rPr>
-          <w:rFonts w:cstheme="minorHAnsi"/>
-          <w:color w:val="000000" w:themeColor="text1"/>
-          <w:sz w:val="24"/>
-          <w:szCs w:val="24"/>
-        </w:rPr>
-      </w:pPr>
-      <w:r>
-        <w:rPr>
-          <w:rFonts w:cstheme="minorHAnsi"/>
-          <w:color w:val="000000" w:themeColor="text1"/>
-          <w:sz w:val="24"/>
-          <w:szCs w:val="24"/>
-        </w:rPr>
-        <w:t>Individual performance reports</w:t>
-      </w:r>
-    </w:p>
-    <w:p>
-      <w:pPr>
-        <w:pStyle w:val="ListParagraph"/>
-        <w:numPr>
-          <w:ilvl w:val="2"/>
-          <w:numId w:val="8"/>
-        </w:numPr>
-        <w:spacing w:after="0"/>
-        <w:rPr>
-          <w:rFonts w:cstheme="minorHAnsi"/>
-          <w:sz w:val="24"/>
-          <w:szCs w:val="24"/>
-        </w:rPr>
-      </w:pPr>
-      <w:r>
-        <w:rPr>
-          <w:rFonts w:cstheme="minorHAnsi"/>
-          <w:sz w:val="24"/>
-          <w:szCs w:val="24"/>
-        </w:rPr>
-        <w:t>Identify problems/risks and discuss how to mitigate or remove them.</w:t>
-      </w:r>
-    </w:p>
-    <w:p>
-      <w:pPr>
-        <w:spacing w:after="0"/>
-        <w:rPr>
-          <w:rFonts w:cstheme="minorHAnsi"/>
-          <w:color w:val="595959" w:themeColor="text1" w:themeTint="A6"/>
-          <w:sz w:val="24"/>
-          <w:szCs w:val="24"/>
-        </w:rPr>
-      </w:pPr>
-    </w:p>
-    <w:p>
-      <w:pPr>
-        <w:rPr>
-          <w:rFonts w:ascii="Franklin Gothic Heavy" w:hAnsi="Franklin Gothic Heavy" w:cs="Aharoni"/>
-          <w:color w:val="70AD47" w:themeColor="accent6"/>
-          <w:sz w:val="40"/>
-          <w:szCs w:val="40"/>
-        </w:rPr>
-      </w:pPr>
-      <w:bookmarkStart w:id="20" w:name="_Toc23072017"/>
-      <w:r>
-        <w:rPr>
-          <w:rFonts w:ascii="Franklin Gothic Heavy" w:hAnsi="Franklin Gothic Heavy" w:cs="Aharoni"/>
-          <w:color w:val="70AD47" w:themeColor="accent6"/>
-          <w:sz w:val="40"/>
-          <w:szCs w:val="40"/>
-        </w:rPr>
-        <w:br w:type="page"/>
-      </w:r>
-    </w:p>
-    <w:p>
-      <w:pPr>
-        <w:pStyle w:val="ListParagraph"/>
-        <w:numPr>
-          <w:ilvl w:val="0"/>
-          <w:numId w:val="8"/>
-        </w:numPr>
-        <w:spacing w:after="0"/>
-        <w:outlineLvl w:val="0"/>
-        <w:rPr>
-          <w:rFonts w:ascii="Franklin Gothic Heavy" w:hAnsi="Franklin Gothic Heavy" w:cs="Aharoni"/>
-          <w:color w:val="70AD47" w:themeColor="accent6"/>
-          <w:sz w:val="40"/>
-          <w:szCs w:val="40"/>
-        </w:rPr>
-      </w:pPr>
-      <w:r>
-        <w:rPr>
-          <w:rFonts w:ascii="Franklin Gothic Heavy" w:hAnsi="Franklin Gothic Heavy" w:cs="Aharoni"/>
-          <w:color w:val="70AD47" w:themeColor="accent6"/>
-          <w:sz w:val="40"/>
-          <w:szCs w:val="40"/>
-        </w:rPr>
-        <w:lastRenderedPageBreak/>
-        <w:t>SYSTEM GENERAL DESCRIPTION</w:t>
-      </w:r>
-      <w:bookmarkEnd w:id="20"/>
-    </w:p>
-    <w:p>
-      <w:pPr>
-        <w:pStyle w:val="ListParagraph"/>
-        <w:spacing w:after="0"/>
-        <w:ind w:left="360"/>
-        <w:rPr>
-          <w:rFonts w:ascii="Franklin Gothic Heavy" w:hAnsi="Franklin Gothic Heavy" w:cs="Aharoni"/>
-          <w:color w:val="595959" w:themeColor="text1" w:themeTint="A6"/>
-          <w:sz w:val="24"/>
-          <w:szCs w:val="24"/>
-        </w:rPr>
-      </w:pPr>
-    </w:p>
-    <w:p>
-      <w:pPr>
-        <w:pStyle w:val="ListParagraph"/>
-        <w:numPr>
-          <w:ilvl w:val="1"/>
-          <w:numId w:val="3"/>
-        </w:numPr>
-        <w:spacing w:after="0"/>
-        <w:outlineLvl w:val="1"/>
+      </w:pPr>
+      <w:bookmarkStart w:id="20" w:name="_Toc23072018"/>
+      <w:bookmarkStart w:id="21" w:name="_Hlk22495660"/>
+      <w:r>
         <w:rPr>
           <w:rFonts w:cstheme="minorHAnsi"/>
           <w:b/>
@@ -6531,9 +6507,8 @@
           <w:sz w:val="28"/>
           <w:szCs w:val="28"/>
         </w:rPr>
-      </w:pPr>
-      <w:bookmarkStart w:id="21" w:name="_Toc23072018"/>
-      <w:bookmarkStart w:id="22" w:name="_Hlk22495660"/>
+        <w:t>P</w:t>
+      </w:r>
       <w:r>
         <w:rPr>
           <w:rFonts w:cstheme="minorHAnsi"/>
@@ -6543,9 +6518,84 @@
           <w:sz w:val="28"/>
           <w:szCs w:val="28"/>
         </w:rPr>
-        <w:t>P</w:t>
-      </w:r>
-      <w:r>
+        <w:t>ROBLEM STATEMENT</w:t>
+      </w:r>
+      <w:bookmarkEnd w:id="20"/>
+    </w:p>
+    <w:bookmarkEnd w:id="21"/>
+    <w:p>
+      <w:pPr>
+        <w:pStyle w:val="ListParagraph"/>
+        <w:spacing w:after="0"/>
+        <w:ind w:left="360"/>
+        <w:rPr>
+          <w:rFonts w:cstheme="minorHAnsi"/>
+          <w:sz w:val="24"/>
+          <w:szCs w:val="24"/>
+        </w:rPr>
+      </w:pPr>
+      <w:r>
+        <w:rPr>
+          <w:rFonts w:cstheme="minorHAnsi"/>
+          <w:sz w:val="24"/>
+          <w:szCs w:val="24"/>
+        </w:rPr>
+        <w:t>Develop a product that streamlines activity planning</w:t>
+      </w:r>
+      <w:r>
+        <w:rPr>
+          <w:rFonts w:cstheme="minorHAnsi"/>
+          <w:sz w:val="24"/>
+          <w:szCs w:val="24"/>
+        </w:rPr>
+        <w:t xml:space="preserve"> in a social context</w:t>
+      </w:r>
+      <w:r>
+        <w:rPr>
+          <w:rFonts w:cstheme="minorHAnsi"/>
+          <w:sz w:val="24"/>
+          <w:szCs w:val="24"/>
+        </w:rPr>
+        <w:t>. This product should allow quick and easy creation of schedules for recreation or responsibility</w:t>
+      </w:r>
+      <w:r>
+        <w:rPr>
+          <w:rFonts w:cstheme="minorHAnsi"/>
+          <w:sz w:val="24"/>
+          <w:szCs w:val="24"/>
+        </w:rPr>
+        <w:t xml:space="preserve"> with optional collaboration</w:t>
+      </w:r>
+      <w:r>
+        <w:rPr>
+          <w:rFonts w:cstheme="minorHAnsi"/>
+          <w:sz w:val="24"/>
+          <w:szCs w:val="24"/>
+        </w:rPr>
+        <w:t>. This will come in the form of a mobile app, and it should be designed in an open enough way to allow the user to use it in a way that fits them best.</w:t>
+      </w:r>
+    </w:p>
+    <w:p>
+      <w:pPr>
+        <w:pStyle w:val="ListParagraph"/>
+        <w:spacing w:after="0"/>
+        <w:ind w:left="360"/>
+        <w:rPr>
+          <w:rFonts w:cstheme="minorHAnsi"/>
+          <w:sz w:val="24"/>
+          <w:szCs w:val="24"/>
+        </w:rPr>
+      </w:pPr>
+    </w:p>
+    <w:p>
+      <w:pPr>
+        <w:pStyle w:val="ListParagraph"/>
+        <w:numPr>
+          <w:ilvl w:val="1"/>
+          <w:numId w:val="3"/>
+        </w:numPr>
+        <w:spacing w:after="0"/>
+        <w:outlineLvl w:val="1"/>
         <w:rPr>
           <w:rFonts w:cstheme="minorHAnsi"/>
           <w:b/>
@@ -6554,84 +6604,9 @@
           <w:sz w:val="28"/>
           <w:szCs w:val="28"/>
         </w:rPr>
-        <w:t>ROBLEM STATEMENT</w:t>
-      </w:r>
-      <w:bookmarkEnd w:id="21"/>
-    </w:p>
-    <w:bookmarkEnd w:id="22"/>
-    <w:p>
-      <w:pPr>
-        <w:pStyle w:val="ListParagraph"/>
-        <w:spacing w:after="0"/>
-        <w:ind w:left="360"/>
-        <w:rPr>
-          <w:rFonts w:cstheme="minorHAnsi"/>
-          <w:sz w:val="24"/>
-          <w:szCs w:val="24"/>
-        </w:rPr>
-      </w:pPr>
-      <w:r>
-        <w:rPr>
-          <w:rFonts w:cstheme="minorHAnsi"/>
-          <w:sz w:val="24"/>
-          <w:szCs w:val="24"/>
-        </w:rPr>
-        <w:t>Develop a product that streamlines activity planning</w:t>
-      </w:r>
-      <w:r>
-        <w:rPr>
-          <w:rFonts w:cstheme="minorHAnsi"/>
-          <w:sz w:val="24"/>
-          <w:szCs w:val="24"/>
-        </w:rPr>
-        <w:t xml:space="preserve"> in a social context</w:t>
-      </w:r>
-      <w:r>
-        <w:rPr>
-          <w:rFonts w:cstheme="minorHAnsi"/>
-          <w:sz w:val="24"/>
-          <w:szCs w:val="24"/>
-        </w:rPr>
-        <w:t>. This product should allow quick and easy creation of schedules for recreation or responsibility</w:t>
-      </w:r>
-      <w:r>
-        <w:rPr>
-          <w:rFonts w:cstheme="minorHAnsi"/>
-          <w:sz w:val="24"/>
-          <w:szCs w:val="24"/>
-        </w:rPr>
-        <w:t xml:space="preserve"> with optional collaboration</w:t>
-      </w:r>
-      <w:r>
-        <w:rPr>
-          <w:rFonts w:cstheme="minorHAnsi"/>
-          <w:sz w:val="24"/>
-          <w:szCs w:val="24"/>
-        </w:rPr>
-        <w:t>. This will come in the form of a mobile app, and it should be designed in an open enough way to allow the user to use it in a way that fits them best.</w:t>
-      </w:r>
-    </w:p>
-    <w:p>
-      <w:pPr>
-        <w:pStyle w:val="ListParagraph"/>
-        <w:spacing w:after="0"/>
-        <w:ind w:left="360"/>
-        <w:rPr>
-          <w:rFonts w:cstheme="minorHAnsi"/>
-          <w:sz w:val="24"/>
-          <w:szCs w:val="24"/>
-        </w:rPr>
-      </w:pPr>
-    </w:p>
-    <w:p>
-      <w:pPr>
-        <w:pStyle w:val="ListParagraph"/>
-        <w:numPr>
-          <w:ilvl w:val="1"/>
-          <w:numId w:val="3"/>
-        </w:numPr>
-        <w:spacing w:after="0"/>
-        <w:outlineLvl w:val="1"/>
+      </w:pPr>
+      <w:bookmarkStart w:id="22" w:name="_Toc23072019"/>
+      <w:r>
         <w:rPr>
           <w:rFonts w:cstheme="minorHAnsi"/>
           <w:b/>
@@ -6640,9 +6615,192 @@
           <w:sz w:val="28"/>
           <w:szCs w:val="28"/>
         </w:rPr>
-      </w:pPr>
-      <w:bookmarkStart w:id="23" w:name="_Toc23072019"/>
-      <w:r>
+        <w:t>PERSPECTIVE</w:t>
+      </w:r>
+      <w:bookmarkEnd w:id="22"/>
+    </w:p>
+    <w:p>
+      <w:pPr>
+        <w:pStyle w:val="ListParagraph"/>
+        <w:numPr>
+          <w:ilvl w:val="2"/>
+          <w:numId w:val="3"/>
+        </w:numPr>
+        <w:spacing w:after="0"/>
+        <w:rPr>
+          <w:rFonts w:cstheme="minorHAnsi"/>
+          <w:color w:val="7F7F7F" w:themeColor="text1" w:themeTint="80"/>
+          <w:sz w:val="24"/>
+          <w:szCs w:val="24"/>
+        </w:rPr>
+      </w:pPr>
+      <w:r>
+        <w:rPr>
+          <w:rFonts w:cstheme="minorHAnsi"/>
+          <w:b/>
+          <w:bCs/>
+          <w:color w:val="7F7F7F" w:themeColor="text1" w:themeTint="80"/>
+          <w:sz w:val="24"/>
+          <w:szCs w:val="24"/>
+        </w:rPr>
+        <w:t>History / Background / Prior Releases</w:t>
+      </w:r>
+    </w:p>
+    <w:p>
+      <w:pPr>
+        <w:spacing w:after="0"/>
+        <w:ind w:left="792"/>
+        <w:rPr>
+          <w:rFonts w:cstheme="minorHAnsi"/>
+          <w:sz w:val="24"/>
+          <w:szCs w:val="24"/>
+        </w:rPr>
+      </w:pPr>
+      <w:r>
+        <w:rPr>
+          <w:rFonts w:cstheme="minorHAnsi"/>
+          <w:sz w:val="24"/>
+          <w:szCs w:val="24"/>
+        </w:rPr>
+        <w:t>Krono</w:t>
+      </w:r>
+      <w:r>
+        <w:rPr>
+          <w:rFonts w:cstheme="minorHAnsi"/>
+          <w:sz w:val="24"/>
+          <w:szCs w:val="24"/>
+        </w:rPr>
+        <w:t xml:space="preserve"> encompasses features that have existed in many organization software products over time, but this app will be able to bring more focus to the planning process that those could not. Other apps that attempt to serve the same purpose follow more of a spreadsheet-like design which is not the direction </w:t>
+      </w:r>
+      <w:r>
+        <w:rPr>
+          <w:rFonts w:cstheme="minorHAnsi"/>
+          <w:sz w:val="24"/>
+          <w:szCs w:val="24"/>
+        </w:rPr>
+        <w:t>Krono</w:t>
+      </w:r>
+      <w:r>
+        <w:rPr>
+          <w:rFonts w:cstheme="minorHAnsi"/>
+          <w:sz w:val="24"/>
+          <w:szCs w:val="24"/>
+        </w:rPr>
+        <w:t xml:space="preserve"> will go.</w:t>
+      </w:r>
+      <w:r>
+        <w:rPr>
+          <w:rFonts w:cstheme="minorHAnsi"/>
+          <w:sz w:val="24"/>
+          <w:szCs w:val="24"/>
+        </w:rPr>
+        <w:t xml:space="preserve"> There will also be more of an emphasis on connecting users of </w:t>
+      </w:r>
+      <w:r>
+        <w:rPr>
+          <w:rFonts w:cstheme="minorHAnsi"/>
+          <w:sz w:val="24"/>
+          <w:szCs w:val="24"/>
+        </w:rPr>
+        <w:t>Krono</w:t>
+      </w:r>
+      <w:r>
+        <w:rPr>
+          <w:rFonts w:cstheme="minorHAnsi"/>
+          <w:sz w:val="24"/>
+          <w:szCs w:val="24"/>
+        </w:rPr>
+        <w:t xml:space="preserve"> via its social interfaces.</w:t>
+      </w:r>
+    </w:p>
+    <w:p>
+      <w:pPr>
+        <w:spacing w:after="0"/>
+        <w:ind w:left="792"/>
+        <w:rPr>
+          <w:rFonts w:cstheme="minorHAnsi"/>
+          <w:sz w:val="24"/>
+          <w:szCs w:val="24"/>
+        </w:rPr>
+      </w:pPr>
+    </w:p>
+    <w:p>
+      <w:pPr>
+        <w:pStyle w:val="ListParagraph"/>
+        <w:numPr>
+          <w:ilvl w:val="2"/>
+          <w:numId w:val="3"/>
+        </w:numPr>
+        <w:spacing w:after="0"/>
+        <w:rPr>
+          <w:rFonts w:cstheme="minorHAnsi"/>
+          <w:b/>
+          <w:bCs/>
+          <w:color w:val="7F7F7F" w:themeColor="text1" w:themeTint="80"/>
+          <w:sz w:val="24"/>
+          <w:szCs w:val="24"/>
+        </w:rPr>
+      </w:pPr>
+      <w:r>
+        <w:rPr>
+          <w:rFonts w:cstheme="minorHAnsi"/>
+          <w:b/>
+          <w:bCs/>
+          <w:color w:val="7F7F7F" w:themeColor="text1" w:themeTint="80"/>
+          <w:sz w:val="24"/>
+          <w:szCs w:val="24"/>
+        </w:rPr>
+        <w:t>Relation of Development to Existing Systems</w:t>
+      </w:r>
+    </w:p>
+    <w:p>
+      <w:pPr>
+        <w:spacing w:after="0"/>
+        <w:ind w:left="360" w:firstLine="432"/>
+        <w:rPr>
+          <w:rFonts w:cstheme="minorHAnsi"/>
+          <w:sz w:val="24"/>
+          <w:szCs w:val="24"/>
+        </w:rPr>
+      </w:pPr>
+      <w:r>
+        <w:rPr>
+          <w:rFonts w:cstheme="minorHAnsi"/>
+          <w:sz w:val="24"/>
+          <w:szCs w:val="24"/>
+        </w:rPr>
+        <w:t>Krono</w:t>
+      </w:r>
+      <w:r>
+        <w:rPr>
+          <w:rFonts w:cstheme="minorHAnsi"/>
+          <w:sz w:val="24"/>
+          <w:szCs w:val="24"/>
+        </w:rPr>
+        <w:t xml:space="preserve"> will not be built upon any existing system.</w:t>
+      </w:r>
+    </w:p>
+    <w:p>
+      <w:pPr>
+        <w:spacing w:after="0"/>
+        <w:rPr>
+          <w:rFonts w:cstheme="minorHAnsi"/>
+          <w:b/>
+          <w:bCs/>
+          <w:sz w:val="24"/>
+          <w:szCs w:val="24"/>
+        </w:rPr>
+      </w:pPr>
+    </w:p>
+    <w:p>
+      <w:pPr>
+        <w:pStyle w:val="ListParagraph"/>
+        <w:numPr>
+          <w:ilvl w:val="1"/>
+          <w:numId w:val="3"/>
+        </w:numPr>
+        <w:spacing w:after="0"/>
+        <w:outlineLvl w:val="1"/>
         <w:rPr>
           <w:rFonts w:cstheme="minorHAnsi"/>
           <w:b/>
@@ -6651,192 +6809,9 @@
           <w:sz w:val="28"/>
           <w:szCs w:val="28"/>
         </w:rPr>
-        <w:t>PERSPECTIVE</w:t>
-      </w:r>
-      <w:bookmarkEnd w:id="23"/>
-    </w:p>
-    <w:p>
-      <w:pPr>
-        <w:pStyle w:val="ListParagraph"/>
-        <w:numPr>
-          <w:ilvl w:val="2"/>
-          <w:numId w:val="3"/>
-        </w:numPr>
-        <w:spacing w:after="0"/>
-        <w:rPr>
-          <w:rFonts w:cstheme="minorHAnsi"/>
-          <w:color w:val="7F7F7F" w:themeColor="text1" w:themeTint="80"/>
-          <w:sz w:val="24"/>
-          <w:szCs w:val="24"/>
-        </w:rPr>
-      </w:pPr>
-      <w:r>
-        <w:rPr>
-          <w:rFonts w:cstheme="minorHAnsi"/>
-          <w:b/>
-          <w:bCs/>
-          <w:color w:val="7F7F7F" w:themeColor="text1" w:themeTint="80"/>
-          <w:sz w:val="24"/>
-          <w:szCs w:val="24"/>
-        </w:rPr>
-        <w:t>History / Background / Prior Releases</w:t>
-      </w:r>
-    </w:p>
-    <w:p>
-      <w:pPr>
-        <w:spacing w:after="0"/>
-        <w:ind w:left="792"/>
-        <w:rPr>
-          <w:rFonts w:cstheme="minorHAnsi"/>
-          <w:sz w:val="24"/>
-          <w:szCs w:val="24"/>
-        </w:rPr>
-      </w:pPr>
-      <w:r>
-        <w:rPr>
-          <w:rFonts w:cstheme="minorHAnsi"/>
-          <w:sz w:val="24"/>
-          <w:szCs w:val="24"/>
-        </w:rPr>
-        <w:t>Krono</w:t>
-      </w:r>
-      <w:r>
-        <w:rPr>
-          <w:rFonts w:cstheme="minorHAnsi"/>
-          <w:sz w:val="24"/>
-          <w:szCs w:val="24"/>
-        </w:rPr>
-        <w:t xml:space="preserve"> encompasses features that have existed in many organization software products over time, but this app will be able to bring more focus to the planning process that those could not. Other apps that attempt to serve the same purpose follow more of a spreadsheet-like design which is not the direction </w:t>
-      </w:r>
-      <w:r>
-        <w:rPr>
-          <w:rFonts w:cstheme="minorHAnsi"/>
-          <w:sz w:val="24"/>
-          <w:szCs w:val="24"/>
-        </w:rPr>
-        <w:t>Krono</w:t>
-      </w:r>
-      <w:r>
-        <w:rPr>
-          <w:rFonts w:cstheme="minorHAnsi"/>
-          <w:sz w:val="24"/>
-          <w:szCs w:val="24"/>
-        </w:rPr>
-        <w:t xml:space="preserve"> will go.</w:t>
-      </w:r>
-      <w:r>
-        <w:rPr>
-          <w:rFonts w:cstheme="minorHAnsi"/>
-          <w:sz w:val="24"/>
-          <w:szCs w:val="24"/>
-        </w:rPr>
-        <w:t xml:space="preserve"> There will also be more of an emphasis on connecting users of </w:t>
-      </w:r>
-      <w:r>
-        <w:rPr>
-          <w:rFonts w:cstheme="minorHAnsi"/>
-          <w:sz w:val="24"/>
-          <w:szCs w:val="24"/>
-        </w:rPr>
-        <w:t>Krono</w:t>
-      </w:r>
-      <w:r>
-        <w:rPr>
-          <w:rFonts w:cstheme="minorHAnsi"/>
-          <w:sz w:val="24"/>
-          <w:szCs w:val="24"/>
-        </w:rPr>
-        <w:t xml:space="preserve"> via its social interfaces.</w:t>
-      </w:r>
-    </w:p>
-    <w:p>
-      <w:pPr>
-        <w:spacing w:after="0"/>
-        <w:ind w:left="792"/>
-        <w:rPr>
-          <w:rFonts w:cstheme="minorHAnsi"/>
-          <w:sz w:val="24"/>
-          <w:szCs w:val="24"/>
-        </w:rPr>
-      </w:pPr>
-    </w:p>
-    <w:p>
-      <w:pPr>
-        <w:pStyle w:val="ListParagraph"/>
-        <w:numPr>
-          <w:ilvl w:val="2"/>
-          <w:numId w:val="3"/>
-        </w:numPr>
-        <w:spacing w:after="0"/>
-        <w:rPr>
-          <w:rFonts w:cstheme="minorHAnsi"/>
-          <w:b/>
-          <w:bCs/>
-          <w:color w:val="7F7F7F" w:themeColor="text1" w:themeTint="80"/>
-          <w:sz w:val="24"/>
-          <w:szCs w:val="24"/>
-        </w:rPr>
-      </w:pPr>
-      <w:r>
-        <w:rPr>
-          <w:rFonts w:cstheme="minorHAnsi"/>
-          <w:b/>
-          <w:bCs/>
-          <w:color w:val="7F7F7F" w:themeColor="text1" w:themeTint="80"/>
-          <w:sz w:val="24"/>
-          <w:szCs w:val="24"/>
-        </w:rPr>
-        <w:t>Relation of Development to Existing Systems</w:t>
-      </w:r>
-    </w:p>
-    <w:p>
-      <w:pPr>
-        <w:spacing w:after="0"/>
-        <w:ind w:left="360" w:firstLine="432"/>
-        <w:rPr>
-          <w:rFonts w:cstheme="minorHAnsi"/>
-          <w:sz w:val="24"/>
-          <w:szCs w:val="24"/>
-        </w:rPr>
-      </w:pPr>
-      <w:r>
-        <w:rPr>
-          <w:rFonts w:cstheme="minorHAnsi"/>
-          <w:sz w:val="24"/>
-          <w:szCs w:val="24"/>
-        </w:rPr>
-        <w:t>Krono</w:t>
-      </w:r>
-      <w:r>
-        <w:rPr>
-          <w:rFonts w:cstheme="minorHAnsi"/>
-          <w:sz w:val="24"/>
-          <w:szCs w:val="24"/>
-        </w:rPr>
-        <w:t xml:space="preserve"> will not be built upon any existing system.</w:t>
-      </w:r>
-    </w:p>
-    <w:p>
-      <w:pPr>
-        <w:spacing w:after="0"/>
-        <w:rPr>
-          <w:rFonts w:cstheme="minorHAnsi"/>
-          <w:b/>
-          <w:bCs/>
-          <w:sz w:val="24"/>
-          <w:szCs w:val="24"/>
-        </w:rPr>
-      </w:pPr>
-    </w:p>
-    <w:p>
-      <w:pPr>
-        <w:pStyle w:val="ListParagraph"/>
-        <w:numPr>
-          <w:ilvl w:val="1"/>
-          <w:numId w:val="3"/>
-        </w:numPr>
-        <w:spacing w:after="0"/>
-        <w:outlineLvl w:val="1"/>
+      </w:pPr>
+      <w:bookmarkStart w:id="23" w:name="_Toc23072020"/>
+      <w:r>
         <w:rPr>
           <w:rFonts w:cstheme="minorHAnsi"/>
           <w:b/>
@@ -6845,9 +6820,48 @@
           <w:sz w:val="28"/>
           <w:szCs w:val="28"/>
         </w:rPr>
-      </w:pPr>
-      <w:bookmarkStart w:id="24" w:name="_Toc23072020"/>
-      <w:r>
+        <w:t>MAJOR SUBSYSTEMS</w:t>
+      </w:r>
+      <w:bookmarkEnd w:id="23"/>
+    </w:p>
+    <w:p>
+      <w:pPr>
+        <w:pStyle w:val="ListParagraph"/>
+        <w:spacing w:after="0"/>
+        <w:ind w:left="360"/>
+        <w:rPr>
+          <w:sz w:val="24"/>
+          <w:szCs w:val="24"/>
+        </w:rPr>
+      </w:pPr>
+      <w:r>
+        <w:rPr>
+          <w:sz w:val="24"/>
+          <w:szCs w:val="24"/>
+        </w:rPr>
+        <w:t>The application is comprised of two major subsystems: the user interface, and the database.</w:t>
+      </w:r>
+    </w:p>
+    <w:p>
+      <w:pPr>
+        <w:pStyle w:val="ListParagraph"/>
+        <w:spacing w:after="0"/>
+        <w:ind w:left="360"/>
+        <w:rPr>
+          <w:sz w:val="24"/>
+          <w:szCs w:val="24"/>
+        </w:rPr>
+      </w:pPr>
+      <w:r>
+        <w:rPr>
+          <w:sz w:val="24"/>
+          <w:szCs w:val="24"/>
+        </w:rPr>
+        <w:t>The user interface will consist of a login screen, a home page, several pages for plan construction and scheduling, an options menu, and a social interface. The database will hold information about activities nearby, the user’s plans, and the user’s login info.</w:t>
+      </w:r>
+    </w:p>
+    <w:p>
+      <w:pPr>
         <w:rPr>
           <w:rFonts w:cstheme="minorHAnsi"/>
           <w:b/>
@@ -6856,48 +6870,17 @@
           <w:sz w:val="28"/>
           <w:szCs w:val="28"/>
         </w:rPr>
-        <w:t>MAJOR SUBSYSTEMS</w:t>
-      </w:r>
-      <w:bookmarkEnd w:id="24"/>
-    </w:p>
-    <w:p>
-      <w:pPr>
-        <w:pStyle w:val="ListParagraph"/>
-        <w:spacing w:after="0"/>
-        <w:ind w:left="360"/>
-        <w:rPr>
-          <w:sz w:val="24"/>
-          <w:szCs w:val="24"/>
-        </w:rPr>
-      </w:pPr>
-      <w:r>
-        <w:rPr>
-          <w:sz w:val="24"/>
-          <w:szCs w:val="24"/>
-        </w:rPr>
-        <w:t>The application is comprised of two major subsystems: the user interface, and the database.</w:t>
-      </w:r>
-    </w:p>
-    <w:p>
-      <w:pPr>
-        <w:pStyle w:val="ListParagraph"/>
-        <w:spacing w:after="0"/>
-        <w:ind w:left="360"/>
-        <w:rPr>
-          <w:sz w:val="24"/>
-          <w:szCs w:val="24"/>
-        </w:rPr>
-      </w:pPr>
-      <w:r>
-        <w:rPr>
-          <w:sz w:val="24"/>
-          <w:szCs w:val="24"/>
-        </w:rPr>
-        <w:t>The user interface will consist of a login screen, a home page, several pages for plan construction and scheduling, an options menu, and a social interface. The database will hold information about activities nearby, the user’s plans, and the user’s login info.</w:t>
-      </w:r>
-    </w:p>
-    <w:p>
-      <w:pPr>
+      </w:pPr>
+    </w:p>
+    <w:p>
+      <w:pPr>
+        <w:pStyle w:val="ListParagraph"/>
+        <w:numPr>
+          <w:ilvl w:val="1"/>
+          <w:numId w:val="3"/>
+        </w:numPr>
+        <w:spacing w:after="0"/>
+        <w:outlineLvl w:val="1"/>
         <w:rPr>
           <w:rFonts w:cstheme="minorHAnsi"/>
           <w:b/>
@@ -6907,16 +6890,8 @@
           <w:szCs w:val="28"/>
         </w:rPr>
       </w:pPr>
-    </w:p>
-    <w:p>
-      <w:pPr>
-        <w:pStyle w:val="ListParagraph"/>
-        <w:numPr>
-          <w:ilvl w:val="1"/>
-          <w:numId w:val="3"/>
-        </w:numPr>
-        <w:spacing w:after="0"/>
-        <w:outlineLvl w:val="1"/>
+      <w:bookmarkStart w:id="24" w:name="_Toc23072021"/>
+      <w:r>
         <w:rPr>
           <w:rFonts w:cstheme="minorHAnsi"/>
           <w:b/>
@@ -6925,9 +6900,76 @@
           <w:sz w:val="28"/>
           <w:szCs w:val="28"/>
         </w:rPr>
-      </w:pPr>
-      <w:bookmarkStart w:id="25" w:name="_Toc23072021"/>
-      <w:r>
+        <w:t>HARDWARE PLATFORM DESCRIPTION</w:t>
+      </w:r>
+      <w:bookmarkEnd w:id="24"/>
+    </w:p>
+    <w:p>
+      <w:pPr>
+        <w:pStyle w:val="ListParagraph"/>
+        <w:numPr>
+          <w:ilvl w:val="2"/>
+          <w:numId w:val="3"/>
+        </w:numPr>
+        <w:spacing w:after="0"/>
+        <w:rPr>
+          <w:sz w:val="24"/>
+          <w:szCs w:val="24"/>
+        </w:rPr>
+      </w:pPr>
+      <w:r>
+        <w:rPr>
+          <w:sz w:val="24"/>
+          <w:szCs w:val="24"/>
+        </w:rPr>
+        <w:t>Android phone</w:t>
+      </w:r>
+      <w:r>
+        <w:rPr>
+          <w:sz w:val="24"/>
+          <w:szCs w:val="24"/>
+        </w:rPr>
+        <w:t xml:space="preserve"> (Lollipop, </w:t>
+      </w:r>
+      <w:r>
+        <w:rPr>
+          <w:i/>
+          <w:sz w:val="24"/>
+          <w:szCs w:val="24"/>
+        </w:rPr>
+        <w:t>Galaxy S5 and onward</w:t>
+      </w:r>
+      <w:r>
+        <w:rPr>
+          <w:sz w:val="24"/>
+          <w:szCs w:val="24"/>
+        </w:rPr>
+        <w:t>)</w:t>
+      </w:r>
+    </w:p>
+    <w:p>
+      <w:pPr>
+        <w:pStyle w:val="ListParagraph"/>
+        <w:numPr>
+          <w:ilvl w:val="2"/>
+          <w:numId w:val="3"/>
+        </w:numPr>
+        <w:spacing w:after="0"/>
+        <w:rPr>
+          <w:sz w:val="24"/>
+          <w:szCs w:val="24"/>
+        </w:rPr>
+      </w:pPr>
+      <w:r>
+        <w:rPr>
+          <w:sz w:val="24"/>
+          <w:szCs w:val="24"/>
+        </w:rPr>
+        <w:t>Internet access</w:t>
+      </w:r>
+    </w:p>
+    <w:p>
+      <w:pPr>
         <w:rPr>
           <w:rFonts w:cstheme="minorHAnsi"/>
           <w:b/>
@@ -6936,73 +6978,7 @@
           <w:sz w:val="28"/>
           <w:szCs w:val="28"/>
         </w:rPr>
-        <w:t>HARDWARE PLATFORM DESCRIPTION</w:t>
-      </w:r>
-      <w:bookmarkEnd w:id="25"/>
-    </w:p>
-    <w:p>
-      <w:pPr>
-        <w:pStyle w:val="ListParagraph"/>
-        <w:numPr>
-          <w:ilvl w:val="2"/>
-          <w:numId w:val="3"/>
-        </w:numPr>
-        <w:spacing w:after="0"/>
-        <w:rPr>
-          <w:sz w:val="24"/>
-          <w:szCs w:val="24"/>
-        </w:rPr>
-      </w:pPr>
-      <w:r>
-        <w:rPr>
-          <w:sz w:val="24"/>
-          <w:szCs w:val="24"/>
-        </w:rPr>
-        <w:t>Android phone</w:t>
-      </w:r>
-      <w:r>
-        <w:rPr>
-          <w:sz w:val="24"/>
-          <w:szCs w:val="24"/>
-        </w:rPr>
-        <w:t xml:space="preserve"> (Lollipop, </w:t>
-      </w:r>
-      <w:r>
-        <w:rPr>
-          <w:i/>
-          <w:sz w:val="24"/>
-          <w:szCs w:val="24"/>
-        </w:rPr>
-        <w:t>Galaxy S5 and onward</w:t>
-      </w:r>
-      <w:r>
-        <w:rPr>
-          <w:sz w:val="24"/>
-          <w:szCs w:val="24"/>
-        </w:rPr>
-        <w:t>)</w:t>
-      </w:r>
-    </w:p>
-    <w:p>
-      <w:pPr>
-        <w:pStyle w:val="ListParagraph"/>
-        <w:numPr>
-          <w:ilvl w:val="2"/>
-          <w:numId w:val="3"/>
-        </w:numPr>
-        <w:spacing w:after="0"/>
-        <w:rPr>
-          <w:sz w:val="24"/>
-          <w:szCs w:val="24"/>
-        </w:rPr>
-      </w:pPr>
-      <w:r>
-        <w:rPr>
-          <w:sz w:val="24"/>
-          <w:szCs w:val="24"/>
-        </w:rPr>
-        <w:t>Internet access</w:t>
-      </w:r>
+      </w:pPr>
     </w:p>
     <w:p>
       <w:pPr>
@@ -7015,9 +6991,8 @@
           <w:szCs w:val="28"/>
         </w:rPr>
       </w:pPr>
-    </w:p>
-    <w:p>
-      <w:pPr>
+      <w:bookmarkStart w:id="25" w:name="_Toc23072022"/>
+      <w:r>
         <w:rPr>
           <w:rFonts w:cstheme="minorHAnsi"/>
           <w:b/>
@@ -7026,9 +7001,18 @@
           <w:sz w:val="28"/>
           <w:szCs w:val="28"/>
         </w:rPr>
-      </w:pPr>
-      <w:bookmarkStart w:id="26" w:name="_Toc23072022"/>
-      <w:r>
+        <w:br w:type="page"/>
+      </w:r>
+    </w:p>
+    <w:p>
+      <w:pPr>
+        <w:pStyle w:val="ListParagraph"/>
+        <w:numPr>
+          <w:ilvl w:val="1"/>
+          <w:numId w:val="3"/>
+        </w:numPr>
+        <w:spacing w:after="0"/>
+        <w:outlineLvl w:val="1"/>
         <w:rPr>
           <w:rFonts w:cstheme="minorHAnsi"/>
           <w:b/>
@@ -7037,18 +7021,8 @@
           <w:sz w:val="28"/>
           <w:szCs w:val="28"/>
         </w:rPr>
-        <w:br w:type="page"/>
-      </w:r>
-    </w:p>
-    <w:p>
-      <w:pPr>
-        <w:pStyle w:val="ListParagraph"/>
-        <w:numPr>
-          <w:ilvl w:val="1"/>
-          <w:numId w:val="3"/>
-        </w:numPr>
-        <w:spacing w:after="0"/>
-        <w:outlineLvl w:val="1"/>
+      </w:pPr>
+      <w:r>
         <w:rPr>
           <w:rFonts w:cstheme="minorHAnsi"/>
           <w:b/>
@@ -7057,8 +7031,37 @@
           <w:sz w:val="28"/>
           <w:szCs w:val="28"/>
         </w:rPr>
-      </w:pPr>
-      <w:r>
+        <w:lastRenderedPageBreak/>
+        <w:t>SOFTWARE PLATFORM DESCRIPTION</w:t>
+      </w:r>
+      <w:bookmarkEnd w:id="25"/>
+    </w:p>
+    <w:p>
+      <w:pPr>
+        <w:spacing w:after="0"/>
+        <w:ind w:left="360"/>
+        <w:rPr>
+          <w:sz w:val="24"/>
+          <w:szCs w:val="24"/>
+        </w:rPr>
+      </w:pPr>
+      <w:r>
+        <w:rPr>
+          <w:sz w:val="24"/>
+          <w:szCs w:val="24"/>
+        </w:rPr>
+        <w:t>Krono</w:t>
+      </w:r>
+      <w:r>
+        <w:rPr>
+          <w:sz w:val="24"/>
+          <w:szCs w:val="24"/>
+        </w:rPr>
+        <w:t xml:space="preserve"> will be a smartphone application downloadable from the Google Play Store.</w:t>
+      </w:r>
+    </w:p>
+    <w:p>
+      <w:pPr>
         <w:rPr>
           <w:rFonts w:cstheme="minorHAnsi"/>
           <w:b/>
@@ -7067,37 +7070,17 @@
           <w:sz w:val="28"/>
           <w:szCs w:val="28"/>
         </w:rPr>
-        <w:lastRenderedPageBreak/>
-        <w:t>SOFTWARE PLATFORM DESCRIPTION</w:t>
-      </w:r>
-      <w:bookmarkEnd w:id="26"/>
-    </w:p>
-    <w:p>
-      <w:pPr>
-        <w:spacing w:after="0"/>
-        <w:ind w:left="360"/>
-        <w:rPr>
-          <w:sz w:val="24"/>
-          <w:szCs w:val="24"/>
-        </w:rPr>
-      </w:pPr>
-      <w:r>
-        <w:rPr>
-          <w:sz w:val="24"/>
-          <w:szCs w:val="24"/>
-        </w:rPr>
-        <w:t>Krono</w:t>
-      </w:r>
-      <w:r>
-        <w:rPr>
-          <w:sz w:val="24"/>
-          <w:szCs w:val="24"/>
-        </w:rPr>
-        <w:t xml:space="preserve"> will be a smartphone application downloadable from the Google Play Store.</w:t>
-      </w:r>
-    </w:p>
-    <w:p>
-      <w:pPr>
+      </w:pPr>
+    </w:p>
+    <w:p>
+      <w:pPr>
+        <w:pStyle w:val="ListParagraph"/>
+        <w:numPr>
+          <w:ilvl w:val="1"/>
+          <w:numId w:val="3"/>
+        </w:numPr>
+        <w:spacing w:after="0"/>
+        <w:outlineLvl w:val="1"/>
         <w:rPr>
           <w:rFonts w:cstheme="minorHAnsi"/>
           <w:b/>
@@ -7107,16 +7090,8 @@
           <w:szCs w:val="28"/>
         </w:rPr>
       </w:pPr>
-    </w:p>
-    <w:p>
-      <w:pPr>
-        <w:pStyle w:val="ListParagraph"/>
-        <w:numPr>
-          <w:ilvl w:val="1"/>
-          <w:numId w:val="3"/>
-        </w:numPr>
-        <w:spacing w:after="0"/>
-        <w:outlineLvl w:val="1"/>
+      <w:bookmarkStart w:id="26" w:name="_Toc23072023"/>
+      <w:r>
         <w:rPr>
           <w:rFonts w:cstheme="minorHAnsi"/>
           <w:b/>
@@ -7125,9 +7100,234 @@
           <w:sz w:val="28"/>
           <w:szCs w:val="28"/>
         </w:rPr>
-      </w:pPr>
-      <w:bookmarkStart w:id="27" w:name="_Toc23072023"/>
-      <w:r>
+        <w:t>THIRD PARTY LIBRARIES</w:t>
+      </w:r>
+      <w:bookmarkEnd w:id="26"/>
+    </w:p>
+    <w:p>
+      <w:pPr>
+        <w:spacing w:after="0"/>
+        <w:ind w:left="360"/>
+        <w:rPr>
+          <w:sz w:val="24"/>
+          <w:szCs w:val="24"/>
+        </w:rPr>
+      </w:pPr>
+      <w:r>
+        <w:rPr>
+          <w:sz w:val="24"/>
+          <w:szCs w:val="24"/>
+        </w:rPr>
+        <w:t xml:space="preserve">The use of </w:t>
+      </w:r>
+      <w:r>
+        <w:rPr>
+          <w:sz w:val="24"/>
+          <w:szCs w:val="24"/>
+        </w:rPr>
+        <w:t>third-party</w:t>
+      </w:r>
+      <w:r>
+        <w:rPr>
+          <w:sz w:val="24"/>
+          <w:szCs w:val="24"/>
+        </w:rPr>
+        <w:t xml:space="preserve"> libraries will include:</w:t>
+      </w:r>
+    </w:p>
+    <w:p>
+      <w:pPr>
+        <w:pStyle w:val="ListParagraph"/>
+        <w:numPr>
+          <w:ilvl w:val="2"/>
+          <w:numId w:val="3"/>
+        </w:numPr>
+        <w:spacing w:after="0"/>
+        <w:rPr>
+          <w:sz w:val="24"/>
+          <w:szCs w:val="24"/>
+        </w:rPr>
+      </w:pPr>
+      <w:r>
+        <w:rPr>
+          <w:sz w:val="24"/>
+          <w:szCs w:val="24"/>
+        </w:rPr>
+        <w:t>Java client for Google Maps services</w:t>
+      </w:r>
+    </w:p>
+    <w:p>
+      <w:pPr>
+        <w:pStyle w:val="ListParagraph"/>
+        <w:numPr>
+          <w:ilvl w:val="2"/>
+          <w:numId w:val="3"/>
+        </w:numPr>
+        <w:spacing w:after="0"/>
+        <w:rPr>
+          <w:sz w:val="24"/>
+          <w:szCs w:val="24"/>
+        </w:rPr>
+      </w:pPr>
+      <w:r>
+        <w:rPr>
+          <w:sz w:val="24"/>
+          <w:szCs w:val="24"/>
+        </w:rPr>
+        <w:t>Amazon Web Services (AWS)</w:t>
+      </w:r>
+    </w:p>
+    <w:p>
+      <w:pPr>
+        <w:pStyle w:val="ListParagraph"/>
+        <w:numPr>
+          <w:ilvl w:val="2"/>
+          <w:numId w:val="3"/>
+        </w:numPr>
+        <w:spacing w:after="0"/>
+        <w:rPr>
+          <w:sz w:val="24"/>
+          <w:szCs w:val="24"/>
+        </w:rPr>
+      </w:pPr>
+      <w:r>
+        <w:rPr>
+          <w:sz w:val="24"/>
+          <w:szCs w:val="24"/>
+        </w:rPr>
+        <w:t>Spring for Java</w:t>
+      </w:r>
+    </w:p>
+    <w:p>
+      <w:pPr>
+        <w:pStyle w:val="ListParagraph"/>
+        <w:numPr>
+          <w:ilvl w:val="2"/>
+          <w:numId w:val="3"/>
+        </w:numPr>
+        <w:spacing w:after="0"/>
+        <w:rPr>
+          <w:sz w:val="24"/>
+          <w:szCs w:val="24"/>
+        </w:rPr>
+      </w:pPr>
+      <w:r>
+        <w:rPr>
+          <w:sz w:val="24"/>
+          <w:szCs w:val="24"/>
+        </w:rPr>
+        <w:t xml:space="preserve">Various </w:t>
+      </w:r>
+      <w:r>
+        <w:rPr>
+          <w:sz w:val="24"/>
+          <w:szCs w:val="24"/>
+        </w:rPr>
+        <w:t xml:space="preserve">other </w:t>
+      </w:r>
+      <w:r>
+        <w:rPr>
+          <w:sz w:val="24"/>
+          <w:szCs w:val="24"/>
+        </w:rPr>
+        <w:t>libraries native to Android Studio</w:t>
+      </w:r>
+    </w:p>
+    <w:p>
+      <w:pPr>
+        <w:rPr>
+          <w:rFonts w:ascii="Franklin Gothic Heavy" w:hAnsi="Franklin Gothic Heavy" w:cs="Aharoni"/>
+          <w:color w:val="595959" w:themeColor="text1" w:themeTint="A6"/>
+          <w:sz w:val="40"/>
+          <w:szCs w:val="40"/>
+        </w:rPr>
+      </w:pPr>
+      <w:r>
+        <w:rPr>
+          <w:rFonts w:ascii="Franklin Gothic Heavy" w:hAnsi="Franklin Gothic Heavy" w:cs="Aharoni"/>
+          <w:color w:val="595959" w:themeColor="text1" w:themeTint="A6"/>
+          <w:sz w:val="40"/>
+          <w:szCs w:val="40"/>
+        </w:rPr>
+        <w:br w:type="page"/>
+      </w:r>
+    </w:p>
+    <w:p>
+      <w:pPr>
+        <w:pStyle w:val="ListParagraph"/>
+        <w:numPr>
+          <w:ilvl w:val="0"/>
+          <w:numId w:val="8"/>
+        </w:numPr>
+        <w:spacing w:after="0"/>
+        <w:outlineLvl w:val="0"/>
+        <w:rPr>
+          <w:rFonts w:ascii="Franklin Gothic Heavy" w:hAnsi="Franklin Gothic Heavy" w:cs="Aharoni"/>
+          <w:color w:val="70AD47" w:themeColor="accent6"/>
+          <w:sz w:val="40"/>
+          <w:szCs w:val="40"/>
+        </w:rPr>
+      </w:pPr>
+      <w:bookmarkStart w:id="27" w:name="_Toc23072024"/>
+      <w:r>
+        <w:rPr>
+          <w:rFonts w:ascii="Franklin Gothic Heavy" w:hAnsi="Franklin Gothic Heavy" w:cs="Aharoni"/>
+          <w:color w:val="70AD47" w:themeColor="accent6"/>
+          <w:sz w:val="40"/>
+          <w:szCs w:val="40"/>
+        </w:rPr>
+        <w:lastRenderedPageBreak/>
+        <w:t>PRODUCT</w:t>
+      </w:r>
+      <w:r>
+        <w:rPr>
+          <w:rFonts w:ascii="Franklin Gothic Heavy" w:hAnsi="Franklin Gothic Heavy" w:cs="Aharoni"/>
+          <w:color w:val="70AD47" w:themeColor="accent6"/>
+          <w:sz w:val="40"/>
+          <w:szCs w:val="40"/>
+        </w:rPr>
+        <w:t xml:space="preserve"> REQUIREMENTS</w:t>
+      </w:r>
+      <w:bookmarkEnd w:id="27"/>
+    </w:p>
+    <w:p>
+      <w:pPr>
+        <w:spacing w:after="0"/>
+        <w:rPr>
+          <w:rFonts w:cstheme="minorHAnsi"/>
+          <w:sz w:val="24"/>
+          <w:szCs w:val="24"/>
+        </w:rPr>
+      </w:pPr>
+      <w:r>
+        <w:rPr>
+          <w:rFonts w:cstheme="minorHAnsi"/>
+          <w:sz w:val="24"/>
+          <w:szCs w:val="24"/>
+        </w:rPr>
+        <w:t xml:space="preserve">This section serves the purpose of detailing all requirements the final product must meet upon launch. The functional requirements are grouped by broad areas of requisite and detailed further in subgroups. They describe the features within the app we want to deliver directly to the user. </w:t>
+      </w:r>
+    </w:p>
+    <w:p>
+      <w:pPr>
+        <w:spacing w:after="0"/>
+        <w:ind w:left="432"/>
+        <w:rPr>
+          <w:rFonts w:cstheme="minorHAnsi"/>
+          <w:sz w:val="24"/>
+          <w:szCs w:val="24"/>
+        </w:rPr>
+      </w:pPr>
+    </w:p>
+    <w:p>
+      <w:pPr>
+        <w:pStyle w:val="ListParagraph"/>
+        <w:numPr>
+          <w:ilvl w:val="1"/>
+          <w:numId w:val="4"/>
+        </w:numPr>
+        <w:spacing w:after="0"/>
+        <w:outlineLvl w:val="1"/>
         <w:rPr>
           <w:rFonts w:cstheme="minorHAnsi"/>
           <w:b/>
@@ -7136,234 +7336,8 @@
           <w:sz w:val="28"/>
           <w:szCs w:val="28"/>
         </w:rPr>
-        <w:t>THIRD PARTY LIBRARIES</w:t>
-      </w:r>
-      <w:bookmarkEnd w:id="27"/>
-    </w:p>
-    <w:p>
-      <w:pPr>
-        <w:spacing w:after="0"/>
-        <w:ind w:left="360"/>
-        <w:rPr>
-          <w:sz w:val="24"/>
-          <w:szCs w:val="24"/>
-        </w:rPr>
-      </w:pPr>
-      <w:r>
-        <w:rPr>
-          <w:sz w:val="24"/>
-          <w:szCs w:val="24"/>
-        </w:rPr>
-        <w:t xml:space="preserve">The use of </w:t>
-      </w:r>
-      <w:r>
-        <w:rPr>
-          <w:sz w:val="24"/>
-          <w:szCs w:val="24"/>
-        </w:rPr>
-        <w:t>third-party</w:t>
-      </w:r>
-      <w:r>
-        <w:rPr>
-          <w:sz w:val="24"/>
-          <w:szCs w:val="24"/>
-        </w:rPr>
-        <w:t xml:space="preserve"> libraries will include:</w:t>
-      </w:r>
-    </w:p>
-    <w:p>
-      <w:pPr>
-        <w:pStyle w:val="ListParagraph"/>
-        <w:numPr>
-          <w:ilvl w:val="2"/>
-          <w:numId w:val="3"/>
-        </w:numPr>
-        <w:spacing w:after="0"/>
-        <w:rPr>
-          <w:sz w:val="24"/>
-          <w:szCs w:val="24"/>
-        </w:rPr>
-      </w:pPr>
-      <w:r>
-        <w:rPr>
-          <w:sz w:val="24"/>
-          <w:szCs w:val="24"/>
-        </w:rPr>
-        <w:t>Java client for Google Maps services</w:t>
-      </w:r>
-    </w:p>
-    <w:p>
-      <w:pPr>
-        <w:pStyle w:val="ListParagraph"/>
-        <w:numPr>
-          <w:ilvl w:val="2"/>
-          <w:numId w:val="3"/>
-        </w:numPr>
-        <w:spacing w:after="0"/>
-        <w:rPr>
-          <w:sz w:val="24"/>
-          <w:szCs w:val="24"/>
-        </w:rPr>
-      </w:pPr>
-      <w:r>
-        <w:rPr>
-          <w:sz w:val="24"/>
-          <w:szCs w:val="24"/>
-        </w:rPr>
-        <w:t>Amazon Web Services (AWS)</w:t>
-      </w:r>
-    </w:p>
-    <w:p>
-      <w:pPr>
-        <w:pStyle w:val="ListParagraph"/>
-        <w:numPr>
-          <w:ilvl w:val="2"/>
-          <w:numId w:val="3"/>
-        </w:numPr>
-        <w:spacing w:after="0"/>
-        <w:rPr>
-          <w:sz w:val="24"/>
-          <w:szCs w:val="24"/>
-        </w:rPr>
-      </w:pPr>
-      <w:r>
-        <w:rPr>
-          <w:sz w:val="24"/>
-          <w:szCs w:val="24"/>
-        </w:rPr>
-        <w:t>Spring for Java</w:t>
-      </w:r>
-    </w:p>
-    <w:p>
-      <w:pPr>
-        <w:pStyle w:val="ListParagraph"/>
-        <w:numPr>
-          <w:ilvl w:val="2"/>
-          <w:numId w:val="3"/>
-        </w:numPr>
-        <w:spacing w:after="0"/>
-        <w:rPr>
-          <w:sz w:val="24"/>
-          <w:szCs w:val="24"/>
-        </w:rPr>
-      </w:pPr>
-      <w:r>
-        <w:rPr>
-          <w:sz w:val="24"/>
-          <w:szCs w:val="24"/>
-        </w:rPr>
-        <w:t xml:space="preserve">Various </w:t>
-      </w:r>
-      <w:r>
-        <w:rPr>
-          <w:sz w:val="24"/>
-          <w:szCs w:val="24"/>
-        </w:rPr>
-        <w:t xml:space="preserve">other </w:t>
-      </w:r>
-      <w:r>
-        <w:rPr>
-          <w:sz w:val="24"/>
-          <w:szCs w:val="24"/>
-        </w:rPr>
-        <w:t>libraries native to Android Studio</w:t>
-      </w:r>
-    </w:p>
-    <w:p>
-      <w:pPr>
-        <w:rPr>
-          <w:rFonts w:ascii="Franklin Gothic Heavy" w:hAnsi="Franklin Gothic Heavy" w:cs="Aharoni"/>
-          <w:color w:val="595959" w:themeColor="text1" w:themeTint="A6"/>
-          <w:sz w:val="40"/>
-          <w:szCs w:val="40"/>
-        </w:rPr>
-      </w:pPr>
-      <w:r>
-        <w:rPr>
-          <w:rFonts w:ascii="Franklin Gothic Heavy" w:hAnsi="Franklin Gothic Heavy" w:cs="Aharoni"/>
-          <w:color w:val="595959" w:themeColor="text1" w:themeTint="A6"/>
-          <w:sz w:val="40"/>
-          <w:szCs w:val="40"/>
-        </w:rPr>
-        <w:br w:type="page"/>
-      </w:r>
-    </w:p>
-    <w:p>
-      <w:pPr>
-        <w:pStyle w:val="ListParagraph"/>
-        <w:numPr>
-          <w:ilvl w:val="0"/>
-          <w:numId w:val="8"/>
-        </w:numPr>
-        <w:spacing w:after="0"/>
-        <w:outlineLvl w:val="0"/>
-        <w:rPr>
-          <w:rFonts w:ascii="Franklin Gothic Heavy" w:hAnsi="Franklin Gothic Heavy" w:cs="Aharoni"/>
-          <w:color w:val="70AD47" w:themeColor="accent6"/>
-          <w:sz w:val="40"/>
-          <w:szCs w:val="40"/>
-        </w:rPr>
-      </w:pPr>
-      <w:bookmarkStart w:id="28" w:name="_Toc23072024"/>
-      <w:r>
-        <w:rPr>
-          <w:rFonts w:ascii="Franklin Gothic Heavy" w:hAnsi="Franklin Gothic Heavy" w:cs="Aharoni"/>
-          <w:color w:val="70AD47" w:themeColor="accent6"/>
-          <w:sz w:val="40"/>
-          <w:szCs w:val="40"/>
-        </w:rPr>
-        <w:lastRenderedPageBreak/>
-        <w:t>PRODUCT</w:t>
-      </w:r>
-      <w:r>
-        <w:rPr>
-          <w:rFonts w:ascii="Franklin Gothic Heavy" w:hAnsi="Franklin Gothic Heavy" w:cs="Aharoni"/>
-          <w:color w:val="70AD47" w:themeColor="accent6"/>
-          <w:sz w:val="40"/>
-          <w:szCs w:val="40"/>
-        </w:rPr>
-        <w:t xml:space="preserve"> REQUIREMENTS</w:t>
-      </w:r>
-      <w:bookmarkEnd w:id="28"/>
-    </w:p>
-    <w:p>
-      <w:pPr>
-        <w:spacing w:after="0"/>
-        <w:rPr>
-          <w:rFonts w:cstheme="minorHAnsi"/>
-          <w:sz w:val="24"/>
-          <w:szCs w:val="24"/>
-        </w:rPr>
-      </w:pPr>
-      <w:r>
-        <w:rPr>
-          <w:rFonts w:cstheme="minorHAnsi"/>
-          <w:sz w:val="24"/>
-          <w:szCs w:val="24"/>
-        </w:rPr>
-        <w:t xml:space="preserve">This section serves the purpose of detailing all requirements the final product must meet upon launch. The functional requirements are grouped by broad areas of requisite and detailed further in subgroups. They describe the features within the app we want to deliver directly to the user. </w:t>
-      </w:r>
-    </w:p>
-    <w:p>
-      <w:pPr>
-        <w:spacing w:after="0"/>
-        <w:ind w:left="432"/>
-        <w:rPr>
-          <w:rFonts w:cstheme="minorHAnsi"/>
-          <w:sz w:val="24"/>
-          <w:szCs w:val="24"/>
-        </w:rPr>
-      </w:pPr>
-    </w:p>
-    <w:p>
-      <w:pPr>
-        <w:pStyle w:val="ListParagraph"/>
-        <w:numPr>
-          <w:ilvl w:val="1"/>
-          <w:numId w:val="4"/>
-        </w:numPr>
-        <w:spacing w:after="0"/>
-        <w:outlineLvl w:val="1"/>
+      </w:pPr>
+      <w:r>
         <w:rPr>
           <w:rFonts w:cstheme="minorHAnsi"/>
           <w:b/>
@@ -7372,7 +7346,9 @@
           <w:sz w:val="28"/>
           <w:szCs w:val="28"/>
         </w:rPr>
-      </w:pPr>
+        <w:t xml:space="preserve"> </w:t>
+      </w:r>
+      <w:bookmarkStart w:id="28" w:name="_Toc23072025"/>
       <w:r>
         <w:rPr>
           <w:rFonts w:cstheme="minorHAnsi"/>
@@ -7382,21 +7358,127 @@
           <w:sz w:val="28"/>
           <w:szCs w:val="28"/>
         </w:rPr>
-        <w:t xml:space="preserve"> </w:t>
-      </w:r>
-      <w:bookmarkStart w:id="29" w:name="_Toc23072025"/>
-      <w:r>
+        <w:t>FUNCTIONAL</w:t>
+      </w:r>
+      <w:bookmarkEnd w:id="28"/>
+    </w:p>
+    <w:p>
+      <w:pPr>
+        <w:pStyle w:val="ListParagraph"/>
+        <w:numPr>
+          <w:ilvl w:val="0"/>
+          <w:numId w:val="9"/>
+        </w:numPr>
+        <w:spacing w:after="0"/>
         <w:rPr>
           <w:rFonts w:cstheme="minorHAnsi"/>
           <w:b/>
           <w:bCs/>
-          <w:color w:val="595959" w:themeColor="text1" w:themeTint="A6"/>
-          <w:sz w:val="28"/>
-          <w:szCs w:val="28"/>
-        </w:rPr>
-        <w:t>FUNCTIONAL</w:t>
-      </w:r>
-      <w:bookmarkEnd w:id="29"/>
+          <w:color w:val="000000" w:themeColor="text1"/>
+          <w:sz w:val="24"/>
+          <w:szCs w:val="24"/>
+        </w:rPr>
+      </w:pPr>
+      <w:bookmarkStart w:id="29" w:name="_Toc22733926"/>
+      <w:r>
+        <w:rPr>
+          <w:rFonts w:cstheme="minorHAnsi"/>
+          <w:b/>
+          <w:bCs/>
+          <w:color w:val="000000" w:themeColor="text1"/>
+          <w:sz w:val="24"/>
+          <w:szCs w:val="24"/>
+        </w:rPr>
+        <w:t>Platform</w:t>
+      </w:r>
+    </w:p>
+    <w:p>
+      <w:pPr>
+        <w:pStyle w:val="ListParagraph"/>
+        <w:numPr>
+          <w:ilvl w:val="1"/>
+          <w:numId w:val="9"/>
+        </w:numPr>
+        <w:spacing w:after="0"/>
+        <w:rPr>
+          <w:rFonts w:cstheme="minorHAnsi"/>
+          <w:color w:val="000000" w:themeColor="text1"/>
+          <w:sz w:val="24"/>
+          <w:szCs w:val="24"/>
+        </w:rPr>
+      </w:pPr>
+      <w:r>
+        <w:rPr>
+          <w:rFonts w:cstheme="minorHAnsi"/>
+          <w:color w:val="000000" w:themeColor="text1"/>
+          <w:sz w:val="24"/>
+          <w:szCs w:val="24"/>
+        </w:rPr>
+        <w:t>Android Studio development</w:t>
+      </w:r>
+      <w:bookmarkStart w:id="30" w:name="_GoBack"/>
+      <w:bookmarkEnd w:id="30"/>
+    </w:p>
+    <w:p>
+      <w:pPr>
+        <w:pStyle w:val="ListParagraph"/>
+        <w:numPr>
+          <w:ilvl w:val="1"/>
+          <w:numId w:val="9"/>
+        </w:numPr>
+        <w:spacing w:after="0"/>
+        <w:rPr>
+          <w:rFonts w:cstheme="minorHAnsi"/>
+          <w:color w:val="000000" w:themeColor="text1"/>
+          <w:sz w:val="24"/>
+          <w:szCs w:val="24"/>
+        </w:rPr>
+      </w:pPr>
+      <w:r>
+        <w:rPr>
+          <w:rFonts w:cstheme="minorHAnsi"/>
+          <w:color w:val="000000" w:themeColor="text1"/>
+          <w:sz w:val="24"/>
+          <w:szCs w:val="24"/>
+        </w:rPr>
+        <w:t>Application and server code written in Kotlin</w:t>
+      </w:r>
+    </w:p>
+    <w:p>
+      <w:pPr>
+        <w:pStyle w:val="ListParagraph"/>
+        <w:numPr>
+          <w:ilvl w:val="1"/>
+          <w:numId w:val="9"/>
+        </w:numPr>
+        <w:spacing w:after="0"/>
+        <w:rPr>
+          <w:rFonts w:cstheme="minorHAnsi"/>
+          <w:b/>
+          <w:bCs/>
+          <w:color w:val="000000" w:themeColor="text1"/>
+          <w:sz w:val="24"/>
+          <w:szCs w:val="24"/>
+        </w:rPr>
+      </w:pPr>
+      <w:r>
+        <w:rPr>
+          <w:rFonts w:cstheme="minorHAnsi"/>
+          <w:color w:val="000000" w:themeColor="text1"/>
+          <w:sz w:val="24"/>
+          <w:szCs w:val="24"/>
+        </w:rPr>
+        <w:t xml:space="preserve">Database management with </w:t>
+      </w:r>
+      <w:r>
+        <w:rPr>
+          <w:rFonts w:cstheme="minorHAnsi"/>
+          <w:color w:val="000000" w:themeColor="text1"/>
+          <w:sz w:val="24"/>
+          <w:szCs w:val="24"/>
+        </w:rPr>
+        <w:t>DynamoDB</w:t>
+      </w:r>
     </w:p>
     <w:p>
       <w:pPr>
@@ -7415,7 +7497,6 @@
           <w:szCs w:val="24"/>
         </w:rPr>
       </w:pPr>
-      <w:bookmarkStart w:id="30" w:name="_Toc22733926"/>
       <w:r>
         <w:rPr>
           <w:rFonts w:cstheme="minorHAnsi"/>
@@ -7425,115 +7506,9 @@
           <w:sz w:val="24"/>
           <w:szCs w:val="24"/>
         </w:rPr>
-        <w:t>Platform</w:t>
-      </w:r>
-    </w:p>
-    <w:p>
-      <w:pPr>
-        <w:pStyle w:val="ListParagraph"/>
-        <w:numPr>
-          <w:ilvl w:val="1"/>
-          <w:numId w:val="9"/>
-        </w:numPr>
-        <w:spacing w:after="0"/>
-        <w:rPr>
-          <w:rFonts w:cstheme="minorHAnsi"/>
-          <w:color w:val="000000" w:themeColor="text1"/>
-          <w:sz w:val="24"/>
-          <w:szCs w:val="24"/>
-        </w:rPr>
-      </w:pPr>
-      <w:r>
-        <w:rPr>
-          <w:rFonts w:cstheme="minorHAnsi"/>
-          <w:color w:val="000000" w:themeColor="text1"/>
-          <w:sz w:val="24"/>
-          <w:szCs w:val="24"/>
-        </w:rPr>
-        <w:t>Android Studio development</w:t>
-      </w:r>
-    </w:p>
-    <w:p>
-      <w:pPr>
-        <w:pStyle w:val="ListParagraph"/>
-        <w:numPr>
-          <w:ilvl w:val="1"/>
-          <w:numId w:val="9"/>
-        </w:numPr>
-        <w:spacing w:after="0"/>
-        <w:rPr>
-          <w:rFonts w:cstheme="minorHAnsi"/>
-          <w:color w:val="000000" w:themeColor="text1"/>
-          <w:sz w:val="24"/>
-          <w:szCs w:val="24"/>
-        </w:rPr>
-      </w:pPr>
-      <w:r>
-        <w:rPr>
-          <w:rFonts w:cstheme="minorHAnsi"/>
-          <w:color w:val="000000" w:themeColor="text1"/>
-          <w:sz w:val="24"/>
-          <w:szCs w:val="24"/>
-        </w:rPr>
-        <w:t>Application and server code written in Kotlin</w:t>
-      </w:r>
-    </w:p>
-    <w:p>
-      <w:pPr>
-        <w:pStyle w:val="ListParagraph"/>
-        <w:numPr>
-          <w:ilvl w:val="1"/>
-          <w:numId w:val="9"/>
-        </w:numPr>
-        <w:spacing w:after="0"/>
-        <w:rPr>
-          <w:rFonts w:cstheme="minorHAnsi"/>
-          <w:b/>
-          <w:bCs/>
-          <w:color w:val="000000" w:themeColor="text1"/>
-          <w:sz w:val="24"/>
-          <w:szCs w:val="24"/>
-        </w:rPr>
-      </w:pPr>
-      <w:r>
-        <w:rPr>
-          <w:rFonts w:cstheme="minorHAnsi"/>
-          <w:color w:val="000000" w:themeColor="text1"/>
-          <w:sz w:val="24"/>
-          <w:szCs w:val="24"/>
-        </w:rPr>
-        <w:t>Database management with SQL Server</w:t>
-      </w:r>
-    </w:p>
-    <w:p>
-      <w:pPr>
-        <w:pStyle w:val="ListParagraph"/>
-        <w:numPr>
-          <w:ilvl w:val="0"/>
-          <w:numId w:val="9"/>
-        </w:numPr>
-        <w:spacing w:after="0"/>
-        <w:rPr>
-          <w:rFonts w:cstheme="minorHAnsi"/>
-          <w:b/>
-          <w:bCs/>
-          <w:color w:val="000000" w:themeColor="text1"/>
-          <w:sz w:val="24"/>
-          <w:szCs w:val="24"/>
-        </w:rPr>
-      </w:pPr>
-      <w:r>
-        <w:rPr>
-          <w:rFonts w:cstheme="minorHAnsi"/>
-          <w:b/>
-          <w:bCs/>
-          <w:color w:val="000000" w:themeColor="text1"/>
-          <w:sz w:val="24"/>
-          <w:szCs w:val="24"/>
-        </w:rPr>
         <w:t>Login</w:t>
       </w:r>
-      <w:bookmarkEnd w:id="30"/>
+      <w:bookmarkEnd w:id="29"/>
     </w:p>
     <w:p>
       <w:pPr>
@@ -17359,7 +17334,7 @@
 </file>
 
 <file path=customXml/itemProps5.xml><?xml version="1.0" encoding="utf-8"?>
-<ds:datastoreItem xmlns:ds="http://schemas.openxmlformats.org/officeDocument/2006/customXml" ds:itemID="{0C9C5431-BA2B-4734-9361-B8DA49B5B1CA}">
+<ds:datastoreItem xmlns:ds="http://schemas.openxmlformats.org/officeDocument/2006/customXml" ds:itemID="{FFD9BB47-8750-4854-B56F-08F1CCAF14E1}">
   <ds:schemaRefs>
     <ds:schemaRef ds:uri="http://schemas.openxmlformats.org/officeDocument/2006/bibliography"/>
   </ds:schemaRefs>

</xml_diff>